<commit_message>
Finalización de Plan de Iteración 6  - Construccion.docx y documento Consultas a Cliente 13-08-2019.docx semiterminado
</commit_message>
<xml_diff>
--- a/Construcción/Consultas a Cliente 13-08-2019.docx
+++ b/Construcción/Consultas a Cliente 13-08-2019.docx
@@ -7,8 +7,11 @@
         <w:rPr>
           <w:rFonts w:asciiTheme="majorHAnsi" w:eastAsiaTheme="majorEastAsia" w:hAnsiTheme="majorHAnsi" w:cstheme="majorBidi"/>
           <w:b/>
+          <w:i/>
+          <w:color w:val="548DD4"/>
           <w:sz w:val="72"/>
           <w:szCs w:val="72"/>
+          <w:lang w:val="es-AR"/>
         </w:rPr>
         <w:id w:val="3224277"/>
         <w:docPartObj>
@@ -19,11 +22,8 @@
       <w:sdtEndPr>
         <w:rPr>
           <w:rFonts w:asciiTheme="minorHAnsi" w:eastAsiaTheme="minorHAnsi" w:hAnsiTheme="minorHAnsi" w:cstheme="minorBidi"/>
-          <w:i/>
-          <w:color w:val="548DD4"/>
           <w:sz w:val="22"/>
           <w:szCs w:val="22"/>
-          <w:lang w:val="es-AR"/>
         </w:rPr>
       </w:sdtEndPr>
       <w:sdtContent>
@@ -54,7 +54,6 @@
             <w:pStyle w:val="Sinespaciado"/>
             <w:rPr>
               <w:rFonts w:asciiTheme="majorHAnsi" w:eastAsiaTheme="majorEastAsia" w:hAnsiTheme="majorHAnsi" w:cstheme="majorBidi"/>
-              <w:b/>
               <w:sz w:val="72"/>
               <w:szCs w:val="72"/>
             </w:rPr>
@@ -112,7 +111,6 @@
           <w:sdtPr>
             <w:rPr>
               <w:rFonts w:asciiTheme="majorHAnsi" w:eastAsiaTheme="majorEastAsia" w:hAnsiTheme="majorHAnsi" w:cstheme="majorBidi"/>
-              <w:b/>
               <w:sz w:val="72"/>
               <w:szCs w:val="72"/>
             </w:rPr>
@@ -128,7 +126,6 @@
                 <w:pStyle w:val="Sinespaciado"/>
                 <w:rPr>
                   <w:rFonts w:asciiTheme="majorHAnsi" w:eastAsiaTheme="majorEastAsia" w:hAnsiTheme="majorHAnsi" w:cstheme="majorBidi"/>
-                  <w:b/>
                   <w:sz w:val="72"/>
                   <w:szCs w:val="72"/>
                 </w:rPr>
@@ -136,7 +133,6 @@
               <w:r>
                 <w:rPr>
                   <w:rFonts w:asciiTheme="majorHAnsi" w:eastAsiaTheme="majorEastAsia" w:hAnsiTheme="majorHAnsi" w:cstheme="majorBidi"/>
-                  <w:b/>
                   <w:sz w:val="72"/>
                   <w:szCs w:val="72"/>
                   <w:lang w:val="es-AR"/>
@@ -150,7 +146,6 @@
           <w:sdtPr>
             <w:rPr>
               <w:rFonts w:asciiTheme="majorHAnsi" w:eastAsiaTheme="majorEastAsia" w:hAnsiTheme="majorHAnsi" w:cstheme="majorBidi"/>
-              <w:b/>
               <w:sz w:val="56"/>
               <w:szCs w:val="72"/>
             </w:rPr>
@@ -167,7 +162,6 @@
                 <w:spacing w:after="240"/>
                 <w:rPr>
                   <w:rFonts w:asciiTheme="majorHAnsi" w:eastAsiaTheme="majorEastAsia" w:hAnsiTheme="majorHAnsi" w:cstheme="majorBidi"/>
-                  <w:b/>
                   <w:sz w:val="72"/>
                   <w:szCs w:val="72"/>
                 </w:rPr>
@@ -175,7 +169,6 @@
               <w:r>
                 <w:rPr>
                   <w:rFonts w:asciiTheme="majorHAnsi" w:eastAsiaTheme="majorEastAsia" w:hAnsiTheme="majorHAnsi" w:cstheme="majorBidi"/>
-                  <w:b/>
                   <w:sz w:val="56"/>
                   <w:szCs w:val="72"/>
                   <w:lang w:val="es-AR"/>
@@ -185,7 +178,6 @@
               <w:r>
                 <w:rPr>
                   <w:rFonts w:asciiTheme="majorHAnsi" w:eastAsiaTheme="majorEastAsia" w:hAnsiTheme="majorHAnsi" w:cstheme="majorBidi"/>
-                  <w:b/>
                   <w:sz w:val="56"/>
                   <w:szCs w:val="72"/>
                   <w:lang w:val="es-AR"/>
@@ -195,7 +187,6 @@
               <w:r>
                 <w:rPr>
                   <w:rFonts w:asciiTheme="majorHAnsi" w:eastAsiaTheme="majorEastAsia" w:hAnsiTheme="majorHAnsi" w:cstheme="majorBidi"/>
-                  <w:b/>
                   <w:sz w:val="56"/>
                   <w:szCs w:val="72"/>
                   <w:lang w:val="es-AR"/>
@@ -205,7 +196,6 @@
               <w:r>
                 <w:rPr>
                   <w:rFonts w:asciiTheme="majorHAnsi" w:eastAsiaTheme="majorEastAsia" w:hAnsiTheme="majorHAnsi" w:cstheme="majorBidi"/>
-                  <w:b/>
                   <w:sz w:val="56"/>
                   <w:szCs w:val="72"/>
                   <w:lang w:val="es-AR"/>
@@ -219,7 +209,6 @@
           <w:sdtPr>
             <w:rPr>
               <w:rFonts w:asciiTheme="majorHAnsi" w:eastAsiaTheme="majorEastAsia" w:hAnsiTheme="majorHAnsi" w:cstheme="majorBidi"/>
-              <w:b/>
               <w:sz w:val="36"/>
               <w:szCs w:val="36"/>
             </w:rPr>
@@ -233,14 +222,10 @@
             <w:p>
               <w:pPr>
                 <w:pStyle w:val="Sinespaciado"/>
-                <w:rPr>
-                  <w:b/>
-                </w:rPr>
               </w:pPr>
               <w:r>
                 <w:rPr>
                   <w:rFonts w:asciiTheme="majorHAnsi" w:eastAsiaTheme="majorEastAsia" w:hAnsiTheme="majorHAnsi" w:cstheme="majorBidi"/>
-                  <w:b/>
                   <w:sz w:val="36"/>
                   <w:szCs w:val="36"/>
                   <w:lang w:val="es-AR"/>
@@ -253,16 +238,12 @@
         <w:p>
           <w:pPr>
             <w:pStyle w:val="Sinespaciado"/>
-            <w:rPr>
-              <w:b/>
-            </w:rPr>
           </w:pPr>
         </w:p>
         <w:p>
           <w:pPr>
             <w:pStyle w:val="Sinespaciado"/>
             <w:rPr>
-              <w:b/>
               <w:u w:val="single"/>
             </w:rPr>
           </w:pPr>
@@ -270,16 +251,12 @@
         <w:p>
           <w:pPr>
             <w:pStyle w:val="Sinespaciado"/>
-            <w:rPr>
-              <w:b/>
-            </w:rPr>
           </w:pPr>
         </w:p>
         <w:sdt>
           <w:sdtPr>
             <w:rPr>
               <w:rFonts w:ascii="Times New Roman" w:hAnsi="Times New Roman" w:cs="Times New Roman"/>
-              <w:b/>
             </w:rPr>
             <w:alias w:val="Compañía"/>
             <w:id w:val="3224807"/>
@@ -291,14 +268,10 @@
             <w:p>
               <w:pPr>
                 <w:pStyle w:val="Sinespaciado"/>
-                <w:rPr>
-                  <w:b/>
-                </w:rPr>
               </w:pPr>
               <w:r>
                 <w:rPr>
                   <w:rFonts w:ascii="Times New Roman" w:hAnsi="Times New Roman" w:cs="Times New Roman"/>
-                  <w:b/>
                   <w:lang w:val="es-AR"/>
                 </w:rPr>
                 <w:t xml:space="preserve">VASPA </w:t>
@@ -307,7 +280,6 @@
               <w:r>
                 <w:rPr>
                   <w:rFonts w:ascii="Times New Roman" w:hAnsi="Times New Roman" w:cs="Times New Roman"/>
-                  <w:b/>
                   <w:lang w:val="es-AR"/>
                 </w:rPr>
                 <w:t>Team</w:t>
@@ -320,7 +292,6 @@
           <w:sdtPr>
             <w:rPr>
               <w:rFonts w:ascii="Times New Roman" w:hAnsi="Times New Roman" w:cs="Times New Roman"/>
-              <w:b/>
             </w:rPr>
             <w:alias w:val="Autor"/>
             <w:id w:val="14700094"/>
@@ -332,14 +303,10 @@
             <w:p>
               <w:pPr>
                 <w:pStyle w:val="Sinespaciado"/>
-                <w:rPr>
-                  <w:b/>
-                </w:rPr>
               </w:pPr>
               <w:r>
                 <w:rPr>
                   <w:rFonts w:ascii="Times New Roman" w:hAnsi="Times New Roman" w:cs="Times New Roman"/>
-                  <w:b/>
                   <w:lang w:val="es-AR"/>
                 </w:rPr>
                 <w:t>Fabricio W. González</w:t>
@@ -1162,14 +1129,11 @@
           <w:numId w:val="20"/>
         </w:numPr>
       </w:pPr>
-      <w:proofErr w:type="spellStart"/>
       <w:r>
-        <w:t>Asig</w:t>
+        <w:t>¿Cuándo una asignatura pertenezca a varias carreras se debería hacer un listado? (ejemplo de Programa de CUS).</w:t>
       </w:r>
-      <w:proofErr w:type="spellEnd"/>
-      <w:r>
-        <w:t xml:space="preserve"> en varias carreras</w:t>
-      </w:r>
+      <w:bookmarkStart w:id="5" w:name="_GoBack"/>
+      <w:bookmarkEnd w:id="5"/>
     </w:p>
     <w:p>
       <w:pPr>
@@ -1246,12 +1210,10 @@
       <w:pPr>
         <w:pStyle w:val="PSI-Ttulo1"/>
       </w:pPr>
-      <w:bookmarkStart w:id="5" w:name="_Toc16581897"/>
+      <w:bookmarkStart w:id="6" w:name="_Toc16581897"/>
       <w:r>
         <w:t>Respuestas - conclusiones</w:t>
       </w:r>
-      <w:bookmarkStart w:id="6" w:name="_GoBack"/>
-      <w:bookmarkEnd w:id="5"/>
       <w:bookmarkEnd w:id="6"/>
     </w:p>
     <w:p>
@@ -5529,7 +5491,7 @@
 </file>
 
 <file path=customXml/itemProps2.xml><?xml version="1.0" encoding="utf-8"?>
-<ds:datastoreItem xmlns:ds="http://schemas.openxmlformats.org/officeDocument/2006/customXml" ds:itemID="{2DC9539F-E05F-4F42-A929-6C0DD4017B7A}">
+<ds:datastoreItem xmlns:ds="http://schemas.openxmlformats.org/officeDocument/2006/customXml" ds:itemID="{842710CC-C649-4600-BA43-F8F464114A6F}">
   <ds:schemaRefs>
     <ds:schemaRef ds:uri="http://schemas.openxmlformats.org/officeDocument/2006/bibliography"/>
   </ds:schemaRefs>

</xml_diff>

<commit_message>
Modificacion de la Clase Constantes y Agregado de preguntas faltantes al documento de consultas al cliente
</commit_message>
<xml_diff>
--- a/Construcción/Consultas a Cliente 13-08-2019.docx
+++ b/Construcción/Consultas a Cliente 13-08-2019.docx
@@ -1,6 +1,6 @@
 
 <file path=word/document.xml><?xml version="1.0" encoding="utf-8"?>
-<w:document xmlns:wpc="http://schemas.microsoft.com/office/word/2010/wordprocessingCanvas" xmlns:mc="http://schemas.openxmlformats.org/markup-compatibility/2006" xmlns:o="urn:schemas-microsoft-com:office:office" xmlns:r="http://schemas.openxmlformats.org/officeDocument/2006/relationships" xmlns:m="http://schemas.openxmlformats.org/officeDocument/2006/math" xmlns:v="urn:schemas-microsoft-com:vml" xmlns:wp14="http://schemas.microsoft.com/office/word/2010/wordprocessingDrawing" xmlns:wp="http://schemas.openxmlformats.org/drawingml/2006/wordprocessingDrawing" xmlns:w10="urn:schemas-microsoft-com:office:word" xmlns:w="http://schemas.openxmlformats.org/wordprocessingml/2006/main" xmlns:w14="http://schemas.microsoft.com/office/word/2010/wordml" xmlns:w15="http://schemas.microsoft.com/office/word/2012/wordml" xmlns:wpg="http://schemas.microsoft.com/office/word/2010/wordprocessingGroup" xmlns:wpi="http://schemas.microsoft.com/office/word/2010/wordprocessingInk" xmlns:wne="http://schemas.microsoft.com/office/word/2006/wordml" xmlns:wps="http://schemas.microsoft.com/office/word/2010/wordprocessingShape" mc:Ignorable="w14 w15 wp14">
+<w:document xmlns:wpc="http://schemas.microsoft.com/office/word/2010/wordprocessingCanvas" xmlns:cx="http://schemas.microsoft.com/office/drawing/2014/chartex" xmlns:cx1="http://schemas.microsoft.com/office/drawing/2015/9/8/chartex" xmlns:mc="http://schemas.openxmlformats.org/markup-compatibility/2006" xmlns:o="urn:schemas-microsoft-com:office:office" xmlns:r="http://schemas.openxmlformats.org/officeDocument/2006/relationships" xmlns:m="http://schemas.openxmlformats.org/officeDocument/2006/math" xmlns:v="urn:schemas-microsoft-com:vml" xmlns:wp14="http://schemas.microsoft.com/office/word/2010/wordprocessingDrawing" xmlns:wp="http://schemas.openxmlformats.org/drawingml/2006/wordprocessingDrawing" xmlns:w10="urn:schemas-microsoft-com:office:word" xmlns:w="http://schemas.openxmlformats.org/wordprocessingml/2006/main" xmlns:w14="http://schemas.microsoft.com/office/word/2010/wordml" xmlns:w15="http://schemas.microsoft.com/office/word/2012/wordml" xmlns:w16se="http://schemas.microsoft.com/office/word/2015/wordml/symex" xmlns:wpg="http://schemas.microsoft.com/office/word/2010/wordprocessingGroup" xmlns:wpi="http://schemas.microsoft.com/office/word/2010/wordprocessingInk" xmlns:wne="http://schemas.microsoft.com/office/word/2006/wordml" xmlns:wps="http://schemas.microsoft.com/office/word/2010/wordprocessingShape" mc:Ignorable="w14 w15 w16se wp14">
   <w:body>
     <w:sdt>
       <w:sdtPr>
@@ -274,17 +274,8 @@
                   <w:rFonts w:ascii="Times New Roman" w:hAnsi="Times New Roman" w:cs="Times New Roman"/>
                   <w:lang w:val="es-AR"/>
                 </w:rPr>
-                <w:t xml:space="preserve">VASPA </w:t>
+                <w:t>VASPA Team</w:t>
               </w:r>
-              <w:proofErr w:type="spellStart"/>
-              <w:r>
-                <w:rPr>
-                  <w:rFonts w:ascii="Times New Roman" w:hAnsi="Times New Roman" w:cs="Times New Roman"/>
-                  <w:lang w:val="es-AR"/>
-                </w:rPr>
-                <w:t>Team</w:t>
-              </w:r>
-              <w:proofErr w:type="spellEnd"/>
             </w:p>
           </w:sdtContent>
         </w:sdt>
@@ -325,7 +316,7 @@
             <w:rPr>
               <w:b/>
               <w:noProof/>
-              <w:lang w:val="es-ES" w:eastAsia="es-ES"/>
+              <w:lang w:eastAsia="es-AR"/>
             </w:rPr>
             <w:drawing>
               <wp:anchor distT="0" distB="0" distL="114300" distR="114300" simplePos="0" relativeHeight="251657216" behindDoc="0" locked="0" layoutInCell="1" allowOverlap="1" wp14:anchorId="42FB9BB1" wp14:editId="4990B9C8">
@@ -391,7 +382,7 @@
             <w:rPr>
               <w:b/>
               <w:noProof/>
-              <w:lang w:val="es-ES" w:eastAsia="es-ES"/>
+              <w:lang w:eastAsia="es-AR"/>
             </w:rPr>
             <w:drawing>
               <wp:anchor distT="0" distB="0" distL="114300" distR="114300" simplePos="0" relativeHeight="251655168" behindDoc="0" locked="0" layoutInCell="1" allowOverlap="1" wp14:anchorId="5033F763" wp14:editId="74A6609C">
@@ -467,7 +458,7 @@
         <w:rPr>
           <w:b/>
           <w:noProof/>
-          <w:lang w:eastAsia="es-ES"/>
+          <w:lang w:val="es-AR" w:eastAsia="es-AR"/>
         </w:rPr>
         <w:lastRenderedPageBreak/>
         <w:drawing>
@@ -551,7 +542,7 @@
       <w:sdtContent>
         <w:p>
           <w:pPr>
-            <w:pStyle w:val="TtulodeTDC"/>
+            <w:pStyle w:val="TtuloTDC"/>
             <w:tabs>
               <w:tab w:val="left" w:pos="5954"/>
             </w:tabs>
@@ -1048,21 +1039,7 @@
         <w:rPr>
           <w:b/>
         </w:rPr>
-        <w:t>(</w:t>
-      </w:r>
-      <w:proofErr w:type="gramStart"/>
-      <w:r>
-        <w:rPr>
-          <w:b/>
-        </w:rPr>
-        <w:t>imagen</w:t>
-      </w:r>
-      <w:proofErr w:type="gramEnd"/>
-      <w:r>
-        <w:rPr>
-          <w:b/>
-        </w:rPr>
-        <w:t>)</w:t>
+        <w:t>(imagen)</w:t>
       </w:r>
     </w:p>
     <w:p>
@@ -1085,13 +1062,50 @@
           <w:numId w:val="20"/>
         </w:numPr>
       </w:pPr>
-      <w:proofErr w:type="spellStart"/>
-      <w:r>
-        <w:t>Depto</w:t>
-      </w:r>
-      <w:proofErr w:type="spellEnd"/>
-      <w:r>
-        <w:t xml:space="preserve"> – división</w:t>
+      <w:r>
+        <w:t>Respecto a los programas de asignaturas, más precisamente en la tabla “Docente/s</w:t>
+      </w:r>
+      <w:r>
+        <w:t>”,</w:t>
+      </w:r>
+      <w:r>
+        <w:t xml:space="preserve"> sabiendo que en la Un</w:t>
+      </w:r>
+      <w:r>
+        <w:t>iversidad hay dos departamentos: Ciencias Sociales y Ciencias Exactas y Naturales, ¿qué divisiones existen?</w:t>
+      </w:r>
+    </w:p>
+    <w:p>
+      <w:pPr>
+        <w:pStyle w:val="PSI-Normal"/>
+        <w:ind w:left="720" w:firstLine="0"/>
+      </w:pPr>
+      <w:r>
+        <w:t>Siguiendo con el programa y la tabla “Docente/s” ¿Un docente puede aparecer</w:t>
+      </w:r>
+      <w:r>
+        <w:t xml:space="preserve"> que se encarga</w:t>
+      </w:r>
+      <w:r>
+        <w:t xml:space="preserve"> tanto en</w:t>
+      </w:r>
+      <w:r>
+        <w:t xml:space="preserve"> la</w:t>
+      </w:r>
+      <w:r>
+        <w:t xml:space="preserve"> teoría como en </w:t>
+      </w:r>
+      <w:r>
+        <w:t xml:space="preserve">la </w:t>
+      </w:r>
+      <w:r>
+        <w:t>práctica?</w:t>
+      </w:r>
+      <w:r>
+        <w:t>, o solo puede estar en una de ellas en el programa de la asignatura</w:t>
+      </w:r>
+      <w:r>
+        <w:t>?</w:t>
       </w:r>
     </w:p>
     <w:p>
@@ -1102,8 +1116,13 @@
           <w:numId w:val="20"/>
         </w:numPr>
       </w:pPr>
-      <w:r>
-        <w:t>Profe teoría – practica</w:t>
+      <w:bookmarkStart w:id="5" w:name="_GoBack"/>
+      <w:bookmarkEnd w:id="5"/>
+      <w:r>
+        <w:t>¿Cómo se maneja el tema de docente responsable y docente integrante de una asignatura? ¿Hay un (y solo un) docente responsable y el resto son integrantes?</w:t>
+      </w:r>
+      <w:r>
+        <w:t xml:space="preserve"> ¿Hay casos excepcionales con varios responsables? ¿Quién debería cargar el programa?</w:t>
       </w:r>
     </w:p>
     <w:p>
@@ -1115,10 +1134,8 @@
         </w:numPr>
       </w:pPr>
       <w:r>
-        <w:t>¿Cómo se maneja el tema de docente responsable y docente integrante de una asignatura? ¿Hay un (y solo un) docente responsable y el resto son integrantes?</w:t>
-      </w:r>
-      <w:r>
-        <w:t xml:space="preserve"> ¿Hay casos excepcionales con varios responsables? ¿Quién debería cargar el programa?</w:t>
+        <w:lastRenderedPageBreak/>
+        <w:t>¿Cuándo una asignatura pertenezca a varias carreras se debería hacer un listado? (ejemplo de Programa de CUS).</w:t>
       </w:r>
     </w:p>
     <w:p>
@@ -1130,21 +1147,6 @@
         </w:numPr>
       </w:pPr>
       <w:r>
-        <w:t>¿Cuándo una asignatura pertenezca a varias carreras se debería hacer un listado? (ejemplo de Programa de CUS).</w:t>
-      </w:r>
-      <w:bookmarkStart w:id="5" w:name="_GoBack"/>
-      <w:bookmarkEnd w:id="5"/>
-    </w:p>
-    <w:p>
-      <w:pPr>
-        <w:pStyle w:val="PSI-Normal"/>
-        <w:numPr>
-          <w:ilvl w:val="0"/>
-          <w:numId w:val="20"/>
-        </w:numPr>
-      </w:pPr>
-      <w:r>
-        <w:lastRenderedPageBreak/>
         <w:t xml:space="preserve">El </w:t>
       </w:r>
       <w:r>
@@ -1165,22 +1167,12 @@
       <w:r>
         <w:t xml:space="preserve"> (primera hoja)</w:t>
       </w:r>
-      <w:proofErr w:type="gramStart"/>
-      <w:r>
-        <w:t>?</w:t>
-      </w:r>
-      <w:proofErr w:type="gramEnd"/>
-      <w:r>
-        <w:t xml:space="preserve"> </w:t>
-      </w:r>
-      <w:r>
-        <w:t>¿Qué quisieran ver antes de hacer la aprobación? ¿</w:t>
-      </w:r>
-      <w:proofErr w:type="spellStart"/>
-      <w:r>
-        <w:t>Previsualización</w:t>
-      </w:r>
-      <w:proofErr w:type="spellEnd"/>
+      <w:r>
+        <w:t xml:space="preserve">? </w:t>
+      </w:r>
+      <w:r>
+        <w:t>¿Qué quisieran ver antes de hacer la aprobación? ¿Previsualización</w:t>
+      </w:r>
       <w:r>
         <w:t xml:space="preserve"> de PDF o </w:t>
       </w:r>
@@ -1239,7 +1231,7 @@
 </file>
 
 <file path=word/endnotes.xml><?xml version="1.0" encoding="utf-8"?>
-<w:endnotes xmlns:wpc="http://schemas.microsoft.com/office/word/2010/wordprocessingCanvas" xmlns:mc="http://schemas.openxmlformats.org/markup-compatibility/2006" xmlns:o="urn:schemas-microsoft-com:office:office" xmlns:r="http://schemas.openxmlformats.org/officeDocument/2006/relationships" xmlns:m="http://schemas.openxmlformats.org/officeDocument/2006/math" xmlns:v="urn:schemas-microsoft-com:vml" xmlns:wp14="http://schemas.microsoft.com/office/word/2010/wordprocessingDrawing" xmlns:wp="http://schemas.openxmlformats.org/drawingml/2006/wordprocessingDrawing" xmlns:w10="urn:schemas-microsoft-com:office:word" xmlns:w="http://schemas.openxmlformats.org/wordprocessingml/2006/main" xmlns:w14="http://schemas.microsoft.com/office/word/2010/wordml" xmlns:w15="http://schemas.microsoft.com/office/word/2012/wordml" xmlns:wpg="http://schemas.microsoft.com/office/word/2010/wordprocessingGroup" xmlns:wpi="http://schemas.microsoft.com/office/word/2010/wordprocessingInk" xmlns:wne="http://schemas.microsoft.com/office/word/2006/wordml" xmlns:wps="http://schemas.microsoft.com/office/word/2010/wordprocessingShape" mc:Ignorable="w14 w15 wp14">
+<w:endnotes xmlns:wpc="http://schemas.microsoft.com/office/word/2010/wordprocessingCanvas" xmlns:cx="http://schemas.microsoft.com/office/drawing/2014/chartex" xmlns:cx1="http://schemas.microsoft.com/office/drawing/2015/9/8/chartex" xmlns:mc="http://schemas.openxmlformats.org/markup-compatibility/2006" xmlns:o="urn:schemas-microsoft-com:office:office" xmlns:r="http://schemas.openxmlformats.org/officeDocument/2006/relationships" xmlns:m="http://schemas.openxmlformats.org/officeDocument/2006/math" xmlns:v="urn:schemas-microsoft-com:vml" xmlns:wp14="http://schemas.microsoft.com/office/word/2010/wordprocessingDrawing" xmlns:wp="http://schemas.openxmlformats.org/drawingml/2006/wordprocessingDrawing" xmlns:w10="urn:schemas-microsoft-com:office:word" xmlns:w="http://schemas.openxmlformats.org/wordprocessingml/2006/main" xmlns:w14="http://schemas.microsoft.com/office/word/2010/wordml" xmlns:w15="http://schemas.microsoft.com/office/word/2012/wordml" xmlns:w16se="http://schemas.microsoft.com/office/word/2015/wordml/symex" xmlns:wpg="http://schemas.microsoft.com/office/word/2010/wordprocessingGroup" xmlns:wpi="http://schemas.microsoft.com/office/word/2010/wordprocessingInk" xmlns:wne="http://schemas.microsoft.com/office/word/2006/wordml" xmlns:wps="http://schemas.microsoft.com/office/word/2010/wordprocessingShape" mc:Ignorable="w14 w15 w16se wp14">
   <w:endnote w:type="separator" w:id="-1">
     <w:p>
       <w:pPr>
@@ -1266,7 +1258,7 @@
 </file>
 
 <file path=word/footer1.xml><?xml version="1.0" encoding="utf-8"?>
-<w:ftr xmlns:wpc="http://schemas.microsoft.com/office/word/2010/wordprocessingCanvas" xmlns:mc="http://schemas.openxmlformats.org/markup-compatibility/2006" xmlns:o="urn:schemas-microsoft-com:office:office" xmlns:r="http://schemas.openxmlformats.org/officeDocument/2006/relationships" xmlns:m="http://schemas.openxmlformats.org/officeDocument/2006/math" xmlns:v="urn:schemas-microsoft-com:vml" xmlns:wp14="http://schemas.microsoft.com/office/word/2010/wordprocessingDrawing" xmlns:wp="http://schemas.openxmlformats.org/drawingml/2006/wordprocessingDrawing" xmlns:w10="urn:schemas-microsoft-com:office:word" xmlns:w="http://schemas.openxmlformats.org/wordprocessingml/2006/main" xmlns:w14="http://schemas.microsoft.com/office/word/2010/wordml" xmlns:w15="http://schemas.microsoft.com/office/word/2012/wordml" xmlns:wpg="http://schemas.microsoft.com/office/word/2010/wordprocessingGroup" xmlns:wpi="http://schemas.microsoft.com/office/word/2010/wordprocessingInk" xmlns:wne="http://schemas.microsoft.com/office/word/2006/wordml" xmlns:wps="http://schemas.microsoft.com/office/word/2010/wordprocessingShape" mc:Ignorable="w14 w15 wp14">
+<w:ftr xmlns:wpc="http://schemas.microsoft.com/office/word/2010/wordprocessingCanvas" xmlns:cx="http://schemas.microsoft.com/office/drawing/2014/chartex" xmlns:cx1="http://schemas.microsoft.com/office/drawing/2015/9/8/chartex" xmlns:mc="http://schemas.openxmlformats.org/markup-compatibility/2006" xmlns:o="urn:schemas-microsoft-com:office:office" xmlns:r="http://schemas.openxmlformats.org/officeDocument/2006/relationships" xmlns:m="http://schemas.openxmlformats.org/officeDocument/2006/math" xmlns:v="urn:schemas-microsoft-com:vml" xmlns:wp14="http://schemas.microsoft.com/office/word/2010/wordprocessingDrawing" xmlns:wp="http://schemas.openxmlformats.org/drawingml/2006/wordprocessingDrawing" xmlns:w10="urn:schemas-microsoft-com:office:word" xmlns:w="http://schemas.openxmlformats.org/wordprocessingml/2006/main" xmlns:w14="http://schemas.microsoft.com/office/word/2010/wordml" xmlns:w15="http://schemas.microsoft.com/office/word/2012/wordml" xmlns:w16se="http://schemas.microsoft.com/office/word/2015/wordml/symex" xmlns:wpg="http://schemas.microsoft.com/office/word/2010/wordprocessingGroup" xmlns:wpi="http://schemas.microsoft.com/office/word/2010/wordprocessingInk" xmlns:wne="http://schemas.microsoft.com/office/word/2006/wordml" xmlns:wps="http://schemas.microsoft.com/office/word/2010/wordprocessingShape" mc:Ignorable="w14 w15 w16se wp14">
   <w:p>
     <w:pPr>
       <w:pStyle w:val="Piedepgina"/>
@@ -1276,7 +1268,7 @@
 </file>
 
 <file path=word/footer2.xml><?xml version="1.0" encoding="utf-8"?>
-<w:ftr xmlns:wpc="http://schemas.microsoft.com/office/word/2010/wordprocessingCanvas" xmlns:mc="http://schemas.openxmlformats.org/markup-compatibility/2006" xmlns:o="urn:schemas-microsoft-com:office:office" xmlns:r="http://schemas.openxmlformats.org/officeDocument/2006/relationships" xmlns:m="http://schemas.openxmlformats.org/officeDocument/2006/math" xmlns:v="urn:schemas-microsoft-com:vml" xmlns:wp14="http://schemas.microsoft.com/office/word/2010/wordprocessingDrawing" xmlns:wp="http://schemas.openxmlformats.org/drawingml/2006/wordprocessingDrawing" xmlns:w10="urn:schemas-microsoft-com:office:word" xmlns:w="http://schemas.openxmlformats.org/wordprocessingml/2006/main" xmlns:w14="http://schemas.microsoft.com/office/word/2010/wordml" xmlns:w15="http://schemas.microsoft.com/office/word/2012/wordml" xmlns:wpg="http://schemas.microsoft.com/office/word/2010/wordprocessingGroup" xmlns:wpi="http://schemas.microsoft.com/office/word/2010/wordprocessingInk" xmlns:wne="http://schemas.microsoft.com/office/word/2006/wordml" xmlns:wps="http://schemas.microsoft.com/office/word/2010/wordprocessingShape" mc:Ignorable="w14 w15 wp14">
+<w:ftr xmlns:wpc="http://schemas.microsoft.com/office/word/2010/wordprocessingCanvas" xmlns:cx="http://schemas.microsoft.com/office/drawing/2014/chartex" xmlns:cx1="http://schemas.microsoft.com/office/drawing/2015/9/8/chartex" xmlns:mc="http://schemas.openxmlformats.org/markup-compatibility/2006" xmlns:o="urn:schemas-microsoft-com:office:office" xmlns:r="http://schemas.openxmlformats.org/officeDocument/2006/relationships" xmlns:m="http://schemas.openxmlformats.org/officeDocument/2006/math" xmlns:v="urn:schemas-microsoft-com:vml" xmlns:wp14="http://schemas.microsoft.com/office/word/2010/wordprocessingDrawing" xmlns:wp="http://schemas.openxmlformats.org/drawingml/2006/wordprocessingDrawing" xmlns:w10="urn:schemas-microsoft-com:office:word" xmlns:w="http://schemas.openxmlformats.org/wordprocessingml/2006/main" xmlns:w14="http://schemas.microsoft.com/office/word/2010/wordml" xmlns:w15="http://schemas.microsoft.com/office/word/2012/wordml" xmlns:w16se="http://schemas.microsoft.com/office/word/2015/wordml/symex" xmlns:wpg="http://schemas.microsoft.com/office/word/2010/wordprocessingGroup" xmlns:wpi="http://schemas.microsoft.com/office/word/2010/wordprocessingInk" xmlns:wne="http://schemas.microsoft.com/office/word/2006/wordml" xmlns:wps="http://schemas.microsoft.com/office/word/2010/wordprocessingShape" mc:Ignorable="w14 w15 w16se wp14">
   <w:p>
     <w:pPr>
       <w:tabs>
@@ -1296,16 +1288,8 @@
           <w:rPr>
             <w:lang w:val="es-AR"/>
           </w:rPr>
-          <w:t xml:space="preserve">VASPA </w:t>
+          <w:t>VASPA Team</w:t>
         </w:r>
-        <w:proofErr w:type="spellStart"/>
-        <w:r>
-          <w:rPr>
-            <w:lang w:val="es-AR"/>
-          </w:rPr>
-          <w:t>Team</w:t>
-        </w:r>
-        <w:proofErr w:type="spellEnd"/>
       </w:sdtContent>
     </w:sdt>
     <w:r>
@@ -1475,7 +1459,7 @@
 </file>
 
 <file path=word/footer3.xml><?xml version="1.0" encoding="utf-8"?>
-<w:ftr xmlns:wpc="http://schemas.microsoft.com/office/word/2010/wordprocessingCanvas" xmlns:mc="http://schemas.openxmlformats.org/markup-compatibility/2006" xmlns:o="urn:schemas-microsoft-com:office:office" xmlns:r="http://schemas.openxmlformats.org/officeDocument/2006/relationships" xmlns:m="http://schemas.openxmlformats.org/officeDocument/2006/math" xmlns:v="urn:schemas-microsoft-com:vml" xmlns:wp14="http://schemas.microsoft.com/office/word/2010/wordprocessingDrawing" xmlns:wp="http://schemas.openxmlformats.org/drawingml/2006/wordprocessingDrawing" xmlns:w10="urn:schemas-microsoft-com:office:word" xmlns:w="http://schemas.openxmlformats.org/wordprocessingml/2006/main" xmlns:w14="http://schemas.microsoft.com/office/word/2010/wordml" xmlns:w15="http://schemas.microsoft.com/office/word/2012/wordml" xmlns:wpg="http://schemas.microsoft.com/office/word/2010/wordprocessingGroup" xmlns:wpi="http://schemas.microsoft.com/office/word/2010/wordprocessingInk" xmlns:wne="http://schemas.microsoft.com/office/word/2006/wordml" xmlns:wps="http://schemas.microsoft.com/office/word/2010/wordprocessingShape" mc:Ignorable="w14 w15 wp14">
+<w:ftr xmlns:wpc="http://schemas.microsoft.com/office/word/2010/wordprocessingCanvas" xmlns:cx="http://schemas.microsoft.com/office/drawing/2014/chartex" xmlns:cx1="http://schemas.microsoft.com/office/drawing/2015/9/8/chartex" xmlns:mc="http://schemas.openxmlformats.org/markup-compatibility/2006" xmlns:o="urn:schemas-microsoft-com:office:office" xmlns:r="http://schemas.openxmlformats.org/officeDocument/2006/relationships" xmlns:m="http://schemas.openxmlformats.org/officeDocument/2006/math" xmlns:v="urn:schemas-microsoft-com:vml" xmlns:wp14="http://schemas.microsoft.com/office/word/2010/wordprocessingDrawing" xmlns:wp="http://schemas.openxmlformats.org/drawingml/2006/wordprocessingDrawing" xmlns:w10="urn:schemas-microsoft-com:office:word" xmlns:w="http://schemas.openxmlformats.org/wordprocessingml/2006/main" xmlns:w14="http://schemas.microsoft.com/office/word/2010/wordml" xmlns:w15="http://schemas.microsoft.com/office/word/2012/wordml" xmlns:w16se="http://schemas.microsoft.com/office/word/2015/wordml/symex" xmlns:wpg="http://schemas.microsoft.com/office/word/2010/wordprocessingGroup" xmlns:wpi="http://schemas.microsoft.com/office/word/2010/wordprocessingInk" xmlns:wne="http://schemas.microsoft.com/office/word/2006/wordml" xmlns:wps="http://schemas.microsoft.com/office/word/2010/wordprocessingShape" mc:Ignorable="w14 w15 w16se wp14">
   <w:p>
     <w:pPr>
       <w:pStyle w:val="Piedepgina"/>
@@ -1485,7 +1469,7 @@
 </file>
 
 <file path=word/footnotes.xml><?xml version="1.0" encoding="utf-8"?>
-<w:footnotes xmlns:wpc="http://schemas.microsoft.com/office/word/2010/wordprocessingCanvas" xmlns:mc="http://schemas.openxmlformats.org/markup-compatibility/2006" xmlns:o="urn:schemas-microsoft-com:office:office" xmlns:r="http://schemas.openxmlformats.org/officeDocument/2006/relationships" xmlns:m="http://schemas.openxmlformats.org/officeDocument/2006/math" xmlns:v="urn:schemas-microsoft-com:vml" xmlns:wp14="http://schemas.microsoft.com/office/word/2010/wordprocessingDrawing" xmlns:wp="http://schemas.openxmlformats.org/drawingml/2006/wordprocessingDrawing" xmlns:w10="urn:schemas-microsoft-com:office:word" xmlns:w="http://schemas.openxmlformats.org/wordprocessingml/2006/main" xmlns:w14="http://schemas.microsoft.com/office/word/2010/wordml" xmlns:w15="http://schemas.microsoft.com/office/word/2012/wordml" xmlns:wpg="http://schemas.microsoft.com/office/word/2010/wordprocessingGroup" xmlns:wpi="http://schemas.microsoft.com/office/word/2010/wordprocessingInk" xmlns:wne="http://schemas.microsoft.com/office/word/2006/wordml" xmlns:wps="http://schemas.microsoft.com/office/word/2010/wordprocessingShape" mc:Ignorable="w14 w15 wp14">
+<w:footnotes xmlns:wpc="http://schemas.microsoft.com/office/word/2010/wordprocessingCanvas" xmlns:cx="http://schemas.microsoft.com/office/drawing/2014/chartex" xmlns:cx1="http://schemas.microsoft.com/office/drawing/2015/9/8/chartex" xmlns:mc="http://schemas.openxmlformats.org/markup-compatibility/2006" xmlns:o="urn:schemas-microsoft-com:office:office" xmlns:r="http://schemas.openxmlformats.org/officeDocument/2006/relationships" xmlns:m="http://schemas.openxmlformats.org/officeDocument/2006/math" xmlns:v="urn:schemas-microsoft-com:vml" xmlns:wp14="http://schemas.microsoft.com/office/word/2010/wordprocessingDrawing" xmlns:wp="http://schemas.openxmlformats.org/drawingml/2006/wordprocessingDrawing" xmlns:w10="urn:schemas-microsoft-com:office:word" xmlns:w="http://schemas.openxmlformats.org/wordprocessingml/2006/main" xmlns:w14="http://schemas.microsoft.com/office/word/2010/wordml" xmlns:w15="http://schemas.microsoft.com/office/word/2012/wordml" xmlns:w16se="http://schemas.microsoft.com/office/word/2015/wordml/symex" xmlns:wpg="http://schemas.microsoft.com/office/word/2010/wordprocessingGroup" xmlns:wpi="http://schemas.microsoft.com/office/word/2010/wordprocessingInk" xmlns:wne="http://schemas.microsoft.com/office/word/2006/wordml" xmlns:wps="http://schemas.microsoft.com/office/word/2010/wordprocessingShape" mc:Ignorable="w14 w15 w16se wp14">
   <w:footnote w:type="separator" w:id="-1">
     <w:p>
       <w:pPr>
@@ -1512,7 +1496,7 @@
 </file>
 
 <file path=word/header1.xml><?xml version="1.0" encoding="utf-8"?>
-<w:hdr xmlns:wpc="http://schemas.microsoft.com/office/word/2010/wordprocessingCanvas" xmlns:mc="http://schemas.openxmlformats.org/markup-compatibility/2006" xmlns:o="urn:schemas-microsoft-com:office:office" xmlns:r="http://schemas.openxmlformats.org/officeDocument/2006/relationships" xmlns:m="http://schemas.openxmlformats.org/officeDocument/2006/math" xmlns:v="urn:schemas-microsoft-com:vml" xmlns:wp14="http://schemas.microsoft.com/office/word/2010/wordprocessingDrawing" xmlns:wp="http://schemas.openxmlformats.org/drawingml/2006/wordprocessingDrawing" xmlns:w10="urn:schemas-microsoft-com:office:word" xmlns:w="http://schemas.openxmlformats.org/wordprocessingml/2006/main" xmlns:w14="http://schemas.microsoft.com/office/word/2010/wordml" xmlns:w15="http://schemas.microsoft.com/office/word/2012/wordml" xmlns:wpg="http://schemas.microsoft.com/office/word/2010/wordprocessingGroup" xmlns:wpi="http://schemas.microsoft.com/office/word/2010/wordprocessingInk" xmlns:wne="http://schemas.microsoft.com/office/word/2006/wordml" xmlns:wps="http://schemas.microsoft.com/office/word/2010/wordprocessingShape" mc:Ignorable="w14 w15 wp14">
+<w:hdr xmlns:wpc="http://schemas.microsoft.com/office/word/2010/wordprocessingCanvas" xmlns:cx="http://schemas.microsoft.com/office/drawing/2014/chartex" xmlns:cx1="http://schemas.microsoft.com/office/drawing/2015/9/8/chartex" xmlns:mc="http://schemas.openxmlformats.org/markup-compatibility/2006" xmlns:o="urn:schemas-microsoft-com:office:office" xmlns:r="http://schemas.openxmlformats.org/officeDocument/2006/relationships" xmlns:m="http://schemas.openxmlformats.org/officeDocument/2006/math" xmlns:v="urn:schemas-microsoft-com:vml" xmlns:wp14="http://schemas.microsoft.com/office/word/2010/wordprocessingDrawing" xmlns:wp="http://schemas.openxmlformats.org/drawingml/2006/wordprocessingDrawing" xmlns:w10="urn:schemas-microsoft-com:office:word" xmlns:w="http://schemas.openxmlformats.org/wordprocessingml/2006/main" xmlns:w14="http://schemas.microsoft.com/office/word/2010/wordml" xmlns:w15="http://schemas.microsoft.com/office/word/2012/wordml" xmlns:w16se="http://schemas.microsoft.com/office/word/2015/wordml/symex" xmlns:wpg="http://schemas.microsoft.com/office/word/2010/wordprocessingGroup" xmlns:wpi="http://schemas.microsoft.com/office/word/2010/wordprocessingInk" xmlns:wne="http://schemas.microsoft.com/office/word/2006/wordml" xmlns:wps="http://schemas.microsoft.com/office/word/2010/wordprocessingShape" mc:Ignorable="w14 w15 w16se wp14">
   <w:p>
     <w:pPr>
       <w:pStyle w:val="Encabezado"/>
@@ -1522,7 +1506,7 @@
 </file>
 
 <file path=word/header2.xml><?xml version="1.0" encoding="utf-8"?>
-<w:hdr xmlns:wpc="http://schemas.microsoft.com/office/word/2010/wordprocessingCanvas" xmlns:mc="http://schemas.openxmlformats.org/markup-compatibility/2006" xmlns:o="urn:schemas-microsoft-com:office:office" xmlns:r="http://schemas.openxmlformats.org/officeDocument/2006/relationships" xmlns:m="http://schemas.openxmlformats.org/officeDocument/2006/math" xmlns:v="urn:schemas-microsoft-com:vml" xmlns:wp14="http://schemas.microsoft.com/office/word/2010/wordprocessingDrawing" xmlns:wp="http://schemas.openxmlformats.org/drawingml/2006/wordprocessingDrawing" xmlns:w10="urn:schemas-microsoft-com:office:word" xmlns:w="http://schemas.openxmlformats.org/wordprocessingml/2006/main" xmlns:w14="http://schemas.microsoft.com/office/word/2010/wordml" xmlns:w15="http://schemas.microsoft.com/office/word/2012/wordml" xmlns:wpg="http://schemas.microsoft.com/office/word/2010/wordprocessingGroup" xmlns:wpi="http://schemas.microsoft.com/office/word/2010/wordprocessingInk" xmlns:wne="http://schemas.microsoft.com/office/word/2006/wordml" xmlns:wps="http://schemas.microsoft.com/office/word/2010/wordprocessingShape" mc:Ignorable="w14 w15 wp14">
+<w:hdr xmlns:wpc="http://schemas.microsoft.com/office/word/2010/wordprocessingCanvas" xmlns:cx="http://schemas.microsoft.com/office/drawing/2014/chartex" xmlns:cx1="http://schemas.microsoft.com/office/drawing/2015/9/8/chartex" xmlns:mc="http://schemas.openxmlformats.org/markup-compatibility/2006" xmlns:o="urn:schemas-microsoft-com:office:office" xmlns:r="http://schemas.openxmlformats.org/officeDocument/2006/relationships" xmlns:m="http://schemas.openxmlformats.org/officeDocument/2006/math" xmlns:v="urn:schemas-microsoft-com:vml" xmlns:wp14="http://schemas.microsoft.com/office/word/2010/wordprocessingDrawing" xmlns:wp="http://schemas.openxmlformats.org/drawingml/2006/wordprocessingDrawing" xmlns:w10="urn:schemas-microsoft-com:office:word" xmlns:w="http://schemas.openxmlformats.org/wordprocessingml/2006/main" xmlns:w14="http://schemas.microsoft.com/office/word/2010/wordml" xmlns:w15="http://schemas.microsoft.com/office/word/2012/wordml" xmlns:w16se="http://schemas.microsoft.com/office/word/2015/wordml/symex" xmlns:wpg="http://schemas.microsoft.com/office/word/2010/wordprocessingGroup" xmlns:wpi="http://schemas.microsoft.com/office/word/2010/wordprocessingInk" xmlns:wne="http://schemas.microsoft.com/office/word/2006/wordml" xmlns:wps="http://schemas.microsoft.com/office/word/2010/wordprocessingShape" mc:Ignorable="w14 w15 w16se wp14">
   <w:p>
     <w:pPr>
       <w:pStyle w:val="Encabezado"/>
@@ -1535,7 +1519,7 @@
         <w:rFonts w:asciiTheme="majorHAnsi" w:eastAsiaTheme="majorEastAsia" w:hAnsiTheme="majorHAnsi" w:cstheme="majorBidi"/>
         <w:noProof/>
         <w:szCs w:val="36"/>
-        <w:lang w:eastAsia="es-ES"/>
+        <w:lang w:val="es-AR" w:eastAsia="es-AR"/>
       </w:rPr>
       <w:drawing>
         <wp:anchor distT="0" distB="0" distL="114300" distR="114300" simplePos="0" relativeHeight="251661312" behindDoc="0" locked="0" layoutInCell="1" allowOverlap="1" wp14:anchorId="65EEA992" wp14:editId="0FEC25E0">
@@ -1653,7 +1637,7 @@
         <w:rFonts w:asciiTheme="majorHAnsi" w:eastAsiaTheme="majorEastAsia" w:hAnsiTheme="majorHAnsi" w:cstheme="majorBidi"/>
         <w:noProof/>
         <w:szCs w:val="36"/>
-        <w:lang w:eastAsia="es-ES"/>
+        <w:lang w:val="es-AR" w:eastAsia="es-AR"/>
       </w:rPr>
       <w:drawing>
         <wp:anchor distT="0" distB="0" distL="114300" distR="114300" simplePos="0" relativeHeight="251660288" behindDoc="0" locked="0" layoutInCell="1" allowOverlap="1" wp14:anchorId="7175C210" wp14:editId="4DA2C8C9">
@@ -1778,7 +1762,7 @@
 </file>
 
 <file path=word/header3.xml><?xml version="1.0" encoding="utf-8"?>
-<w:hdr xmlns:wpc="http://schemas.microsoft.com/office/word/2010/wordprocessingCanvas" xmlns:mc="http://schemas.openxmlformats.org/markup-compatibility/2006" xmlns:o="urn:schemas-microsoft-com:office:office" xmlns:r="http://schemas.openxmlformats.org/officeDocument/2006/relationships" xmlns:m="http://schemas.openxmlformats.org/officeDocument/2006/math" xmlns:v="urn:schemas-microsoft-com:vml" xmlns:wp14="http://schemas.microsoft.com/office/word/2010/wordprocessingDrawing" xmlns:wp="http://schemas.openxmlformats.org/drawingml/2006/wordprocessingDrawing" xmlns:w10="urn:schemas-microsoft-com:office:word" xmlns:w="http://schemas.openxmlformats.org/wordprocessingml/2006/main" xmlns:w14="http://schemas.microsoft.com/office/word/2010/wordml" xmlns:w15="http://schemas.microsoft.com/office/word/2012/wordml" xmlns:wpg="http://schemas.microsoft.com/office/word/2010/wordprocessingGroup" xmlns:wpi="http://schemas.microsoft.com/office/word/2010/wordprocessingInk" xmlns:wne="http://schemas.microsoft.com/office/word/2006/wordml" xmlns:wps="http://schemas.microsoft.com/office/word/2010/wordprocessingShape" mc:Ignorable="w14 w15 wp14">
+<w:hdr xmlns:wpc="http://schemas.microsoft.com/office/word/2010/wordprocessingCanvas" xmlns:cx="http://schemas.microsoft.com/office/drawing/2014/chartex" xmlns:cx1="http://schemas.microsoft.com/office/drawing/2015/9/8/chartex" xmlns:mc="http://schemas.openxmlformats.org/markup-compatibility/2006" xmlns:o="urn:schemas-microsoft-com:office:office" xmlns:r="http://schemas.openxmlformats.org/officeDocument/2006/relationships" xmlns:m="http://schemas.openxmlformats.org/officeDocument/2006/math" xmlns:v="urn:schemas-microsoft-com:vml" xmlns:wp14="http://schemas.microsoft.com/office/word/2010/wordprocessingDrawing" xmlns:wp="http://schemas.openxmlformats.org/drawingml/2006/wordprocessingDrawing" xmlns:w10="urn:schemas-microsoft-com:office:word" xmlns:w="http://schemas.openxmlformats.org/wordprocessingml/2006/main" xmlns:w14="http://schemas.microsoft.com/office/word/2010/wordml" xmlns:w15="http://schemas.microsoft.com/office/word/2012/wordml" xmlns:w16se="http://schemas.microsoft.com/office/word/2015/wordml/symex" xmlns:wpg="http://schemas.microsoft.com/office/word/2010/wordprocessingGroup" xmlns:wpi="http://schemas.microsoft.com/office/word/2010/wordprocessingInk" xmlns:wne="http://schemas.microsoft.com/office/word/2006/wordml" xmlns:wps="http://schemas.microsoft.com/office/word/2010/wordprocessingShape" mc:Ignorable="w14 w15 w16se wp14">
   <w:p>
     <w:pPr>
       <w:pStyle w:val="Encabezado"/>
@@ -1788,8 +1772,8 @@
 </file>
 
 <file path=word/numbering.xml><?xml version="1.0" encoding="utf-8"?>
-<w:numbering xmlns:wpc="http://schemas.microsoft.com/office/word/2010/wordprocessingCanvas" xmlns:mc="http://schemas.openxmlformats.org/markup-compatibility/2006" xmlns:o="urn:schemas-microsoft-com:office:office" xmlns:r="http://schemas.openxmlformats.org/officeDocument/2006/relationships" xmlns:m="http://schemas.openxmlformats.org/officeDocument/2006/math" xmlns:v="urn:schemas-microsoft-com:vml" xmlns:wp14="http://schemas.microsoft.com/office/word/2010/wordprocessingDrawing" xmlns:wp="http://schemas.openxmlformats.org/drawingml/2006/wordprocessingDrawing" xmlns:w10="urn:schemas-microsoft-com:office:word" xmlns:w="http://schemas.openxmlformats.org/wordprocessingml/2006/main" xmlns:w14="http://schemas.microsoft.com/office/word/2010/wordml" xmlns:w15="http://schemas.microsoft.com/office/word/2012/wordml" xmlns:wpg="http://schemas.microsoft.com/office/word/2010/wordprocessingGroup" xmlns:wpi="http://schemas.microsoft.com/office/word/2010/wordprocessingInk" xmlns:wne="http://schemas.microsoft.com/office/word/2006/wordml" xmlns:wps="http://schemas.microsoft.com/office/word/2010/wordprocessingShape" mc:Ignorable="w14 w15 wp14">
-  <w:abstractNum w:abstractNumId="0">
+<w:numbering xmlns:wpc="http://schemas.microsoft.com/office/word/2010/wordprocessingCanvas" xmlns:cx="http://schemas.microsoft.com/office/drawing/2014/chartex" xmlns:cx1="http://schemas.microsoft.com/office/drawing/2015/9/8/chartex" xmlns:mc="http://schemas.openxmlformats.org/markup-compatibility/2006" xmlns:o="urn:schemas-microsoft-com:office:office" xmlns:r="http://schemas.openxmlformats.org/officeDocument/2006/relationships" xmlns:m="http://schemas.openxmlformats.org/officeDocument/2006/math" xmlns:v="urn:schemas-microsoft-com:vml" xmlns:wp14="http://schemas.microsoft.com/office/word/2010/wordprocessingDrawing" xmlns:wp="http://schemas.openxmlformats.org/drawingml/2006/wordprocessingDrawing" xmlns:w10="urn:schemas-microsoft-com:office:word" xmlns:w="http://schemas.openxmlformats.org/wordprocessingml/2006/main" xmlns:w14="http://schemas.microsoft.com/office/word/2010/wordml" xmlns:w15="http://schemas.microsoft.com/office/word/2012/wordml" xmlns:w16se="http://schemas.microsoft.com/office/word/2015/wordml/symex" xmlns:wpg="http://schemas.microsoft.com/office/word/2010/wordprocessingGroup" xmlns:wpi="http://schemas.microsoft.com/office/word/2010/wordprocessingInk" xmlns:wne="http://schemas.microsoft.com/office/word/2006/wordml" xmlns:wps="http://schemas.microsoft.com/office/word/2010/wordprocessingShape" mc:Ignorable="w14 w15 w16se wp14">
+  <w:abstractNum w:abstractNumId="0" w15:restartNumberingAfterBreak="0">
     <w:nsid w:val="00000003"/>
     <w:multiLevelType w:val="multilevel"/>
     <w:tmpl w:val="00000003"/>
@@ -1947,7 +1931,7 @@
       </w:rPr>
     </w:lvl>
   </w:abstractNum>
-  <w:abstractNum w:abstractNumId="1">
+  <w:abstractNum w:abstractNumId="1" w15:restartNumberingAfterBreak="0">
     <w:nsid w:val="00000004"/>
     <w:multiLevelType w:val="multilevel"/>
     <w:tmpl w:val="796A7516"/>
@@ -2105,7 +2089,7 @@
       </w:rPr>
     </w:lvl>
   </w:abstractNum>
-  <w:abstractNum w:abstractNumId="2">
+  <w:abstractNum w:abstractNumId="2" w15:restartNumberingAfterBreak="0">
     <w:nsid w:val="00000005"/>
     <w:multiLevelType w:val="multilevel"/>
     <w:tmpl w:val="00000005"/>
@@ -2263,7 +2247,7 @@
       </w:rPr>
     </w:lvl>
   </w:abstractNum>
-  <w:abstractNum w:abstractNumId="3">
+  <w:abstractNum w:abstractNumId="3" w15:restartNumberingAfterBreak="0">
     <w:nsid w:val="00000006"/>
     <w:multiLevelType w:val="multilevel"/>
     <w:tmpl w:val="00000006"/>
@@ -2421,7 +2405,7 @@
       </w:rPr>
     </w:lvl>
   </w:abstractNum>
-  <w:abstractNum w:abstractNumId="4">
+  <w:abstractNum w:abstractNumId="4" w15:restartNumberingAfterBreak="0">
     <w:nsid w:val="11EC450D"/>
     <w:multiLevelType w:val="hybridMultilevel"/>
     <w:tmpl w:val="8D1847A2"/>
@@ -2534,7 +2518,7 @@
       </w:rPr>
     </w:lvl>
   </w:abstractNum>
-  <w:abstractNum w:abstractNumId="5">
+  <w:abstractNum w:abstractNumId="5" w15:restartNumberingAfterBreak="0">
     <w:nsid w:val="215625CE"/>
     <w:multiLevelType w:val="hybridMultilevel"/>
     <w:tmpl w:val="F8FA334E"/>
@@ -2647,7 +2631,7 @@
       </w:rPr>
     </w:lvl>
   </w:abstractNum>
-  <w:abstractNum w:abstractNumId="6">
+  <w:abstractNum w:abstractNumId="6" w15:restartNumberingAfterBreak="0">
     <w:nsid w:val="255F5799"/>
     <w:multiLevelType w:val="hybridMultilevel"/>
     <w:tmpl w:val="B8F40458"/>
@@ -2733,7 +2717,7 @@
       </w:pPr>
     </w:lvl>
   </w:abstractNum>
-  <w:abstractNum w:abstractNumId="7">
+  <w:abstractNum w:abstractNumId="7" w15:restartNumberingAfterBreak="0">
     <w:nsid w:val="37102CFE"/>
     <w:multiLevelType w:val="hybridMultilevel"/>
     <w:tmpl w:val="B004125C"/>
@@ -2846,7 +2830,7 @@
       </w:rPr>
     </w:lvl>
   </w:abstractNum>
-  <w:abstractNum w:abstractNumId="8">
+  <w:abstractNum w:abstractNumId="8" w15:restartNumberingAfterBreak="0">
     <w:nsid w:val="37BA1B12"/>
     <w:multiLevelType w:val="hybridMultilevel"/>
     <w:tmpl w:val="6CE0269A"/>
@@ -2959,7 +2943,7 @@
       </w:rPr>
     </w:lvl>
   </w:abstractNum>
-  <w:abstractNum w:abstractNumId="9">
+  <w:abstractNum w:abstractNumId="9" w15:restartNumberingAfterBreak="0">
     <w:nsid w:val="41286B35"/>
     <w:multiLevelType w:val="hybridMultilevel"/>
     <w:tmpl w:val="30E6551C"/>
@@ -3072,7 +3056,7 @@
       </w:rPr>
     </w:lvl>
   </w:abstractNum>
-  <w:abstractNum w:abstractNumId="10">
+  <w:abstractNum w:abstractNumId="10" w15:restartNumberingAfterBreak="0">
     <w:nsid w:val="487036EC"/>
     <w:multiLevelType w:val="hybridMultilevel"/>
     <w:tmpl w:val="BDFE724A"/>
@@ -3158,7 +3142,7 @@
       </w:pPr>
     </w:lvl>
   </w:abstractNum>
-  <w:abstractNum w:abstractNumId="11">
+  <w:abstractNum w:abstractNumId="11" w15:restartNumberingAfterBreak="0">
     <w:nsid w:val="48A236CD"/>
     <w:multiLevelType w:val="hybridMultilevel"/>
     <w:tmpl w:val="647C7AAA"/>
@@ -3247,7 +3231,7 @@
       </w:pPr>
     </w:lvl>
   </w:abstractNum>
-  <w:abstractNum w:abstractNumId="12">
+  <w:abstractNum w:abstractNumId="12" w15:restartNumberingAfterBreak="0">
     <w:nsid w:val="518521F3"/>
     <w:multiLevelType w:val="hybridMultilevel"/>
     <w:tmpl w:val="24E4A1A6"/>
@@ -3360,7 +3344,7 @@
       </w:rPr>
     </w:lvl>
   </w:abstractNum>
-  <w:abstractNum w:abstractNumId="13">
+  <w:abstractNum w:abstractNumId="13" w15:restartNumberingAfterBreak="0">
     <w:nsid w:val="52D90BB8"/>
     <w:multiLevelType w:val="hybridMultilevel"/>
     <w:tmpl w:val="1D2461DE"/>
@@ -3474,7 +3458,7 @@
       </w:rPr>
     </w:lvl>
   </w:abstractNum>
-  <w:abstractNum w:abstractNumId="14">
+  <w:abstractNum w:abstractNumId="14" w15:restartNumberingAfterBreak="0">
     <w:nsid w:val="6A691ECC"/>
     <w:multiLevelType w:val="hybridMultilevel"/>
     <w:tmpl w:val="3E9C3266"/>
@@ -3587,7 +3571,7 @@
       </w:rPr>
     </w:lvl>
   </w:abstractNum>
-  <w:abstractNum w:abstractNumId="15">
+  <w:abstractNum w:abstractNumId="15" w15:restartNumberingAfterBreak="0">
     <w:nsid w:val="6EAE4F16"/>
     <w:multiLevelType w:val="hybridMultilevel"/>
     <w:tmpl w:val="6412854A"/>
@@ -3700,7 +3684,7 @@
       </w:rPr>
     </w:lvl>
   </w:abstractNum>
-  <w:abstractNum w:abstractNumId="16">
+  <w:abstractNum w:abstractNumId="16" w15:restartNumberingAfterBreak="0">
     <w:nsid w:val="708E589C"/>
     <w:multiLevelType w:val="multilevel"/>
     <w:tmpl w:val="381042DE"/>
@@ -3840,7 +3824,7 @@
       </w:rPr>
     </w:lvl>
   </w:abstractNum>
-  <w:abstractNum w:abstractNumId="17">
+  <w:abstractNum w:abstractNumId="17" w15:restartNumberingAfterBreak="0">
     <w:nsid w:val="7DD64906"/>
     <w:multiLevelType w:val="hybridMultilevel"/>
     <w:tmpl w:val="795E7434"/>
@@ -4018,7 +4002,7 @@
 </file>
 
 <file path=word/styles.xml><?xml version="1.0" encoding="utf-8"?>
-<w:styles xmlns:mc="http://schemas.openxmlformats.org/markup-compatibility/2006" xmlns:r="http://schemas.openxmlformats.org/officeDocument/2006/relationships" xmlns:w="http://schemas.openxmlformats.org/wordprocessingml/2006/main" xmlns:w14="http://schemas.microsoft.com/office/word/2010/wordml" xmlns:w15="http://schemas.microsoft.com/office/word/2012/wordml" mc:Ignorable="w14 w15">
+<w:styles xmlns:mc="http://schemas.openxmlformats.org/markup-compatibility/2006" xmlns:r="http://schemas.openxmlformats.org/officeDocument/2006/relationships" xmlns:w="http://schemas.openxmlformats.org/wordprocessingml/2006/main" xmlns:w14="http://schemas.microsoft.com/office/word/2010/wordml" xmlns:w15="http://schemas.microsoft.com/office/word/2012/wordml" xmlns:w16se="http://schemas.microsoft.com/office/word/2015/wordml/symex" mc:Ignorable="w14 w15 w16se">
   <w:docDefaults>
     <w:rPrDefault>
       <w:rPr>
@@ -4891,7 +4875,7 @@
       <w:u w:val="single"/>
     </w:rPr>
   </w:style>
-  <w:style w:type="paragraph" w:styleId="TtulodeTDC">
+  <w:style w:type="paragraph" w:styleId="TtuloTDC">
     <w:name w:val="TOC Heading"/>
     <w:basedOn w:val="Ttulo1"/>
     <w:next w:val="Normal"/>
@@ -5066,11 +5050,11 @@
     <w:qFormat/>
     <w:rsid w:val="005F60BA"/>
   </w:style>
-  <w:style w:type="paragraph" w:styleId="Puesto">
+  <w:style w:type="paragraph" w:styleId="Ttulo">
     <w:name w:val="Title"/>
     <w:basedOn w:val="Normal"/>
     <w:next w:val="Normal"/>
-    <w:link w:val="PuestoCar"/>
+    <w:link w:val="TtuloCar"/>
     <w:uiPriority w:val="10"/>
     <w:qFormat/>
     <w:rsid w:val="009A3173"/>
@@ -5090,10 +5074,10 @@
       <w:szCs w:val="52"/>
     </w:rPr>
   </w:style>
-  <w:style w:type="character" w:customStyle="1" w:styleId="PuestoCar">
-    <w:name w:val="Puesto Car"/>
+  <w:style w:type="character" w:customStyle="1" w:styleId="TtuloCar">
+    <w:name w:val="Título Car"/>
     <w:basedOn w:val="Fuentedeprrafopredeter"/>
-    <w:link w:val="Puesto"/>
+    <w:link w:val="Ttulo"/>
     <w:uiPriority w:val="10"/>
     <w:rsid w:val="009A3173"/>
     <w:rPr>
@@ -5107,7 +5091,7 @@
   </w:style>
   <w:style w:type="paragraph" w:customStyle="1" w:styleId="PSI-Ttulo">
     <w:name w:val="PSI - Título"/>
-    <w:basedOn w:val="Puesto"/>
+    <w:basedOn w:val="Ttulo"/>
     <w:autoRedefine/>
     <w:qFormat/>
     <w:rsid w:val="009A3173"/>
@@ -5153,7 +5137,6 @@
       <w:lang w:val="en-US"/>
     </w:rPr>
     <w:tblPr>
-      <w:tblInd w:w="0" w:type="dxa"/>
       <w:tblBorders>
         <w:top w:val="single" w:sz="4" w:space="0" w:color="auto"/>
         <w:left w:val="single" w:sz="4" w:space="0" w:color="auto"/>
@@ -5162,12 +5145,6 @@
         <w:insideH w:val="single" w:sz="4" w:space="0" w:color="auto"/>
         <w:insideV w:val="single" w:sz="4" w:space="0" w:color="auto"/>
       </w:tblBorders>
-      <w:tblCellMar>
-        <w:top w:w="0" w:type="dxa"/>
-        <w:left w:w="108" w:type="dxa"/>
-        <w:bottom w:w="0" w:type="dxa"/>
-        <w:right w:w="108" w:type="dxa"/>
-      </w:tblCellMar>
     </w:tblPr>
   </w:style>
   <w:style w:type="paragraph" w:styleId="Prrafodelista">
@@ -5491,7 +5468,7 @@
 </file>
 
 <file path=customXml/itemProps2.xml><?xml version="1.0" encoding="utf-8"?>
-<ds:datastoreItem xmlns:ds="http://schemas.openxmlformats.org/officeDocument/2006/customXml" ds:itemID="{842710CC-C649-4600-BA43-F8F464114A6F}">
+<ds:datastoreItem xmlns:ds="http://schemas.openxmlformats.org/officeDocument/2006/customXml" ds:itemID="{620AF7BE-4620-4852-9976-C16F52F7FA76}">
   <ds:schemaRefs>
     <ds:schemaRef ds:uri="http://schemas.openxmlformats.org/officeDocument/2006/bibliography"/>
   </ds:schemaRefs>

</xml_diff>

<commit_message>
Breve actuaización y revisión del documento Consultas a Cliente 13-08-2019.docx
</commit_message>
<xml_diff>
--- a/Construcción/Consultas a Cliente 13-08-2019.docx
+++ b/Construcción/Consultas a Cliente 13-08-2019.docx
@@ -1,6 +1,6 @@
 
 <file path=word/document.xml><?xml version="1.0" encoding="utf-8"?>
-<w:document xmlns:wpc="http://schemas.microsoft.com/office/word/2010/wordprocessingCanvas" xmlns:cx="http://schemas.microsoft.com/office/drawing/2014/chartex" xmlns:cx1="http://schemas.microsoft.com/office/drawing/2015/9/8/chartex" xmlns:mc="http://schemas.openxmlformats.org/markup-compatibility/2006" xmlns:o="urn:schemas-microsoft-com:office:office" xmlns:r="http://schemas.openxmlformats.org/officeDocument/2006/relationships" xmlns:m="http://schemas.openxmlformats.org/officeDocument/2006/math" xmlns:v="urn:schemas-microsoft-com:vml" xmlns:wp14="http://schemas.microsoft.com/office/word/2010/wordprocessingDrawing" xmlns:wp="http://schemas.openxmlformats.org/drawingml/2006/wordprocessingDrawing" xmlns:w10="urn:schemas-microsoft-com:office:word" xmlns:w="http://schemas.openxmlformats.org/wordprocessingml/2006/main" xmlns:w14="http://schemas.microsoft.com/office/word/2010/wordml" xmlns:w15="http://schemas.microsoft.com/office/word/2012/wordml" xmlns:w16se="http://schemas.microsoft.com/office/word/2015/wordml/symex" xmlns:wpg="http://schemas.microsoft.com/office/word/2010/wordprocessingGroup" xmlns:wpi="http://schemas.microsoft.com/office/word/2010/wordprocessingInk" xmlns:wne="http://schemas.microsoft.com/office/word/2006/wordml" xmlns:wps="http://schemas.microsoft.com/office/word/2010/wordprocessingShape" mc:Ignorable="w14 w15 w16se wp14">
+<w:document xmlns:wpc="http://schemas.microsoft.com/office/word/2010/wordprocessingCanvas" xmlns:mc="http://schemas.openxmlformats.org/markup-compatibility/2006" xmlns:o="urn:schemas-microsoft-com:office:office" xmlns:r="http://schemas.openxmlformats.org/officeDocument/2006/relationships" xmlns:m="http://schemas.openxmlformats.org/officeDocument/2006/math" xmlns:v="urn:schemas-microsoft-com:vml" xmlns:wp14="http://schemas.microsoft.com/office/word/2010/wordprocessingDrawing" xmlns:wp="http://schemas.openxmlformats.org/drawingml/2006/wordprocessingDrawing" xmlns:w10="urn:schemas-microsoft-com:office:word" xmlns:w="http://schemas.openxmlformats.org/wordprocessingml/2006/main" xmlns:w14="http://schemas.microsoft.com/office/word/2010/wordml" xmlns:w15="http://schemas.microsoft.com/office/word/2012/wordml" xmlns:wpg="http://schemas.microsoft.com/office/word/2010/wordprocessingGroup" xmlns:wpi="http://schemas.microsoft.com/office/word/2010/wordprocessingInk" xmlns:wne="http://schemas.microsoft.com/office/word/2006/wordml" xmlns:wps="http://schemas.microsoft.com/office/word/2010/wordprocessingShape" mc:Ignorable="w14 w15 wp14">
   <w:body>
     <w:sdt>
       <w:sdtPr>
@@ -274,8 +274,17 @@
                   <w:rFonts w:ascii="Times New Roman" w:hAnsi="Times New Roman" w:cs="Times New Roman"/>
                   <w:lang w:val="es-AR"/>
                 </w:rPr>
-                <w:t>VASPA Team</w:t>
+                <w:t xml:space="preserve">VASPA </w:t>
               </w:r>
+              <w:proofErr w:type="spellStart"/>
+              <w:r>
+                <w:rPr>
+                  <w:rFonts w:ascii="Times New Roman" w:hAnsi="Times New Roman" w:cs="Times New Roman"/>
+                  <w:lang w:val="es-AR"/>
+                </w:rPr>
+                <w:t>Team</w:t>
+              </w:r>
+              <w:proofErr w:type="spellEnd"/>
             </w:p>
           </w:sdtContent>
         </w:sdt>
@@ -316,7 +325,7 @@
             <w:rPr>
               <w:b/>
               <w:noProof/>
-              <w:lang w:eastAsia="es-AR"/>
+              <w:lang w:val="es-ES" w:eastAsia="es-ES"/>
             </w:rPr>
             <w:drawing>
               <wp:anchor distT="0" distB="0" distL="114300" distR="114300" simplePos="0" relativeHeight="251657216" behindDoc="0" locked="0" layoutInCell="1" allowOverlap="1" wp14:anchorId="42FB9BB1" wp14:editId="4990B9C8">
@@ -382,7 +391,7 @@
             <w:rPr>
               <w:b/>
               <w:noProof/>
-              <w:lang w:eastAsia="es-AR"/>
+              <w:lang w:val="es-ES" w:eastAsia="es-ES"/>
             </w:rPr>
             <w:drawing>
               <wp:anchor distT="0" distB="0" distL="114300" distR="114300" simplePos="0" relativeHeight="251655168" behindDoc="0" locked="0" layoutInCell="1" allowOverlap="1" wp14:anchorId="5033F763" wp14:editId="74A6609C">
@@ -458,7 +467,7 @@
         <w:rPr>
           <w:b/>
           <w:noProof/>
-          <w:lang w:val="es-AR" w:eastAsia="es-AR"/>
+          <w:lang w:eastAsia="es-ES"/>
         </w:rPr>
         <w:lastRenderedPageBreak/>
         <w:drawing>
@@ -542,7 +551,7 @@
       <w:sdtContent>
         <w:p>
           <w:pPr>
-            <w:pStyle w:val="TtuloTDC"/>
+            <w:pStyle w:val="TtulodeTDC"/>
             <w:tabs>
               <w:tab w:val="left" w:pos="5954"/>
             </w:tabs>
@@ -1000,20 +1009,8 @@
     <w:p>
       <w:pPr>
         <w:pStyle w:val="PSI-Normal"/>
-        <w:numPr>
-          <w:ilvl w:val="0"/>
-          <w:numId w:val="20"/>
-        </w:numPr>
-      </w:pPr>
-      <w:r>
-        <w:t>Tema v</w:t>
-      </w:r>
-      <w:r>
-        <w:t>igencia de un programa</w:t>
-      </w:r>
-      <w:r>
-        <w:t>: ¿Cómo se plantea que se maneje este tema? ¿El concepto “vigencia” dejaría de existir ya que se renovaría año a año el programa? ¿O seguiría estando (con un máximo de 3 años) y el profesor solo sería notificado para firmar el programa (sin cargarlo)?</w:t>
-      </w:r>
+        <w:ind w:left="1440" w:firstLine="0"/>
+      </w:pPr>
     </w:p>
     <w:p>
       <w:pPr>
@@ -1024,22 +1021,62 @@
         </w:numPr>
       </w:pPr>
       <w:r>
-        <w:t>¿Estarían de acuerdo con que el Panel Principal del sistema para ustedes sea este?</w:t>
+        <w:t>Tema v</w:t>
+      </w:r>
+      <w:r>
+        <w:t>igencia de un programa</w:t>
+      </w:r>
+      <w:r>
+        <w:t xml:space="preserve">: </w:t>
       </w:r>
     </w:p>
     <w:p>
       <w:pPr>
         <w:pStyle w:val="PSI-Normal"/>
-        <w:ind w:left="720" w:firstLine="0"/>
+        <w:numPr>
+          <w:ilvl w:val="1"/>
+          <w:numId w:val="20"/>
+        </w:numPr>
+      </w:pPr>
+      <w:r>
+        <w:t xml:space="preserve">¿Cómo se plantea que se maneje este tema? ¿El concepto “vigencia” dejaría de existir ya que se renovaría año a año el programa? </w:t>
+      </w:r>
+    </w:p>
+    <w:p>
+      <w:pPr>
+        <w:pStyle w:val="PSI-Normal"/>
+        <w:numPr>
+          <w:ilvl w:val="1"/>
+          <w:numId w:val="20"/>
+        </w:numPr>
+      </w:pPr>
+      <w:r>
+        <w:t xml:space="preserve">¿O seguiría estando (con un máximo de 3 años) y el profesor solo sería notificado para firmar el programa (sin </w:t>
+      </w:r>
+      <w:r>
+        <w:t>realizar la carga nuevamente y sin que Secretaría Académica y Departamento hagan la revisión</w:t>
+      </w:r>
+      <w:r>
+        <w:t xml:space="preserve"> de nuevo</w:t>
+      </w:r>
+      <w:r>
+        <w:t>)</w:t>
+      </w:r>
+      <w:r>
+        <w:t>?</w:t>
+      </w:r>
+      <w:r>
+        <w:t xml:space="preserve"> De este modo, se agilizarían los tiempos.</w:t>
+      </w:r>
+    </w:p>
+    <w:p>
+      <w:pPr>
         <w:rPr>
-          <w:b/>
+          <w:lang w:val="es-AR"/>
         </w:rPr>
       </w:pPr>
       <w:r>
-        <w:rPr>
-          <w:b/>
-        </w:rPr>
-        <w:t>(imagen)</w:t>
+        <w:br w:type="page"/>
       </w:r>
     </w:p>
     <w:p>
@@ -1051,7 +1088,63 @@
         </w:numPr>
       </w:pPr>
       <w:r>
-        <w:t>¿Los profesores se vinculan a un solo departamento o si dictan distintas asignaturas de distintos departamentos responden a ambos? ¿En el programa se debe cargar el departamento del profesor o de la asignatura?</w:t>
+        <w:lastRenderedPageBreak/>
+        <w:t>¿Estarían de acuerdo con que el Panel Principal del sistema para ustedes sea este?</w:t>
+      </w:r>
+    </w:p>
+    <w:p>
+      <w:pPr>
+        <w:pStyle w:val="PSI-Normal"/>
+        <w:ind w:left="720" w:firstLine="0"/>
+      </w:pPr>
+      <w:r>
+        <w:rPr>
+          <w:b/>
+        </w:rPr>
+        <w:drawing>
+          <wp:inline distT="0" distB="0" distL="0" distR="0" wp14:anchorId="7AFF0C16" wp14:editId="4B04F7FA">
+            <wp:extent cx="5400040" cy="4434205"/>
+            <wp:effectExtent l="0" t="0" r="0" b="0"/>
+            <wp:docPr id="1" name="Imagen 1"/>
+            <wp:cNvGraphicFramePr>
+              <a:graphicFrameLocks xmlns:a="http://schemas.openxmlformats.org/drawingml/2006/main" noChangeAspect="1"/>
+            </wp:cNvGraphicFramePr>
+            <a:graphic xmlns:a="http://schemas.openxmlformats.org/drawingml/2006/main">
+              <a:graphicData uri="http://schemas.openxmlformats.org/drawingml/2006/picture">
+                <pic:pic xmlns:pic="http://schemas.openxmlformats.org/drawingml/2006/picture">
+                  <pic:nvPicPr>
+                    <pic:cNvPr id="1" name=""/>
+                    <pic:cNvPicPr/>
+                  </pic:nvPicPr>
+                  <pic:blipFill>
+                    <a:blip r:embed="rId11"/>
+                    <a:stretch>
+                      <a:fillRect/>
+                    </a:stretch>
+                  </pic:blipFill>
+                  <pic:spPr>
+                    <a:xfrm>
+                      <a:off x="0" y="0"/>
+                      <a:ext cx="5400040" cy="4434205"/>
+                    </a:xfrm>
+                    <a:prstGeom prst="rect">
+                      <a:avLst/>
+                    </a:prstGeom>
+                  </pic:spPr>
+                </pic:pic>
+              </a:graphicData>
+            </a:graphic>
+          </wp:inline>
+        </w:drawing>
+      </w:r>
+    </w:p>
+    <w:p>
+      <w:pPr>
+        <w:pStyle w:val="PSI-Normal"/>
+        <w:ind w:left="720" w:firstLine="0"/>
+      </w:pPr>
+      <w:r>
+        <w:t>La funcionalidad más importante que se mostraría en el centro-izquierda de la pantalla, la definiríamos en conjunto.</w:t>
       </w:r>
     </w:p>
     <w:p>
@@ -1063,49 +1156,7 @@
         </w:numPr>
       </w:pPr>
       <w:r>
-        <w:t>Respecto a los programas de asignaturas, más precisamente en la tabla “Docente/s</w:t>
-      </w:r>
-      <w:r>
-        <w:t>”,</w:t>
-      </w:r>
-      <w:r>
-        <w:t xml:space="preserve"> sabiendo que en la Un</w:t>
-      </w:r>
-      <w:r>
-        <w:t>iversidad hay dos departamentos: Ciencias Sociales y Ciencias Exactas y Naturales, ¿qué divisiones existen?</w:t>
-      </w:r>
-    </w:p>
-    <w:p>
-      <w:pPr>
-        <w:pStyle w:val="PSI-Normal"/>
-        <w:ind w:left="720" w:firstLine="0"/>
-      </w:pPr>
-      <w:r>
-        <w:t>Siguiendo con el programa y la tabla “Docente/s” ¿Un docente puede aparecer</w:t>
-      </w:r>
-      <w:r>
-        <w:t xml:space="preserve"> que se encarga</w:t>
-      </w:r>
-      <w:r>
-        <w:t xml:space="preserve"> tanto en</w:t>
-      </w:r>
-      <w:r>
-        <w:t xml:space="preserve"> la</w:t>
-      </w:r>
-      <w:r>
-        <w:t xml:space="preserve"> teoría como en </w:t>
-      </w:r>
-      <w:r>
-        <w:t xml:space="preserve">la </w:t>
-      </w:r>
-      <w:r>
-        <w:t>práctica?</w:t>
-      </w:r>
-      <w:r>
-        <w:t>, o solo puede estar en una de ellas en el programa de la asignatura</w:t>
-      </w:r>
-      <w:r>
-        <w:t>?</w:t>
+        <w:t>¿Los profesores se vinculan a un solo departamento o si dictan distintas asignaturas de distintos departamentos responden a ambos? ¿En el programa se debe cargar el departamento del profesor o de la asignatura?</w:t>
       </w:r>
     </w:p>
     <w:p>
@@ -1116,13 +1167,53 @@
           <w:numId w:val="20"/>
         </w:numPr>
       </w:pPr>
-      <w:bookmarkStart w:id="5" w:name="_GoBack"/>
-      <w:bookmarkEnd w:id="5"/>
-      <w:r>
-        <w:t>¿Cómo se maneja el tema de docente responsable y docente integrante de una asignatura? ¿Hay un (y solo un) docente responsable y el resto son integrantes?</w:t>
-      </w:r>
-      <w:r>
-        <w:t xml:space="preserve"> ¿Hay casos excepcionales con varios responsables? ¿Quién debería cargar el programa?</w:t>
+      <w:r>
+        <w:t>Respecto a los programas de asignaturas, más precisamente en la tabla “Docente/s</w:t>
+      </w:r>
+      <w:r>
+        <w:t>”,</w:t>
+      </w:r>
+      <w:r>
+        <w:t xml:space="preserve"> sabiendo que en la Un</w:t>
+      </w:r>
+      <w:r>
+        <w:t>iversidad hay dos departamentos: Ciencias Sociales y Ciencias Exactas y Naturales, ¿qué divisiones existen?</w:t>
+      </w:r>
+    </w:p>
+    <w:p>
+      <w:pPr>
+        <w:pStyle w:val="PSI-Normal"/>
+        <w:ind w:left="720" w:firstLine="0"/>
+      </w:pPr>
+      <w:r>
+        <w:t>Siguiendo con el programa y la tabla “Docente/s” ¿Un docente puede aparecer</w:t>
+      </w:r>
+      <w:r>
+        <w:t xml:space="preserve"> que se encarga</w:t>
+      </w:r>
+      <w:r>
+        <w:t xml:space="preserve"> tanto en</w:t>
+      </w:r>
+      <w:r>
+        <w:t xml:space="preserve"> la</w:t>
+      </w:r>
+      <w:r>
+        <w:t xml:space="preserve"> teoría como en </w:t>
+      </w:r>
+      <w:r>
+        <w:t xml:space="preserve">la </w:t>
+      </w:r>
+      <w:r>
+        <w:t>práctica?</w:t>
+      </w:r>
+      <w:r>
+        <w:t xml:space="preserve"> ¿O</w:t>
+      </w:r>
+      <w:r>
+        <w:t xml:space="preserve"> solo puede estar en una de ellas en el programa de la asignatura</w:t>
+      </w:r>
+      <w:r>
+        <w:t>?</w:t>
       </w:r>
     </w:p>
     <w:p>
@@ -1134,8 +1225,10 @@
         </w:numPr>
       </w:pPr>
       <w:r>
-        <w:lastRenderedPageBreak/>
-        <w:t>¿Cuándo una asignatura pertenezca a varias carreras se debería hacer un listado? (ejemplo de Programa de CUS).</w:t>
+        <w:t>¿Cómo se maneja el tema de docente responsable y docente integrante de una asignatura? ¿Hay un (y solo un) docente responsable y el resto son integrantes?</w:t>
+      </w:r>
+      <w:r>
+        <w:t xml:space="preserve"> ¿Hay casos excepcionales con varios responsables? ¿Quién debería cargar el programa?</w:t>
       </w:r>
     </w:p>
     <w:p>
@@ -1147,43 +1240,7 @@
         </w:numPr>
       </w:pPr>
       <w:r>
-        <w:t xml:space="preserve">El </w:t>
-      </w:r>
-      <w:r>
-        <w:t>Dep</w:t>
-      </w:r>
-      <w:r>
-        <w:t>artamento y Secretaría Académica</w:t>
-      </w:r>
-      <w:r>
-        <w:t xml:space="preserve"> solo revisan </w:t>
-      </w:r>
-      <w:r>
-        <w:t xml:space="preserve">la </w:t>
-      </w:r>
-      <w:r>
-        <w:t>parte formal</w:t>
-      </w:r>
-      <w:r>
-        <w:t xml:space="preserve"> (primera hoja)</w:t>
-      </w:r>
-      <w:r>
-        <w:t xml:space="preserve">? </w:t>
-      </w:r>
-      <w:r>
-        <w:t>¿Qué quisieran ver antes de hacer la aprobación? ¿Previsualización</w:t>
-      </w:r>
-      <w:r>
-        <w:t xml:space="preserve"> de PDF o </w:t>
-      </w:r>
-      <w:r>
-        <w:t>página web con los datos</w:t>
-      </w:r>
-      <w:r>
-        <w:t>?</w:t>
-      </w:r>
-      <w:r>
-        <w:t xml:space="preserve"> Recordar que los datos se encontrarán</w:t>
+        <w:t>¿Cuándo una asignatura pertenezca a varias carreras se debería hacer un listado? (ejemplo de Programa de CUS).</w:t>
       </w:r>
     </w:p>
     <w:p>
@@ -1195,15 +1252,118 @@
         </w:numPr>
       </w:pPr>
       <w:r>
-        <w:t>¿Las horas de cursada de una asignatura vienen desde el Plan de la Carrera verdad? ¿Allí también se define cuántas son de teoría y cuantas de práctica o eso lo elige el docente responsable según su criterio?</w:t>
+        <w:lastRenderedPageBreak/>
+        <w:t>Revisión de Programas:</w:t>
       </w:r>
     </w:p>
     <w:p>
       <w:pPr>
+        <w:pStyle w:val="PSI-Normal"/>
+        <w:numPr>
+          <w:ilvl w:val="1"/>
+          <w:numId w:val="20"/>
+        </w:numPr>
+      </w:pPr>
+      <w:r>
+        <w:t>¿</w:t>
+      </w:r>
+      <w:r>
+        <w:t xml:space="preserve">El </w:t>
+      </w:r>
+      <w:r>
+        <w:t>Dep</w:t>
+      </w:r>
+      <w:r>
+        <w:t>artamento y Secretaría Académica</w:t>
+      </w:r>
+      <w:r>
+        <w:t xml:space="preserve"> solo revisan </w:t>
+      </w:r>
+      <w:r>
+        <w:t xml:space="preserve">la </w:t>
+      </w:r>
+      <w:r>
+        <w:t>parte formal</w:t>
+      </w:r>
+      <w:r>
+        <w:t xml:space="preserve"> (primera hoja)</w:t>
+      </w:r>
+      <w:r>
+        <w:t xml:space="preserve">? </w:t>
+      </w:r>
+    </w:p>
+    <w:p>
+      <w:pPr>
+        <w:pStyle w:val="PSI-Normal"/>
+        <w:numPr>
+          <w:ilvl w:val="1"/>
+          <w:numId w:val="20"/>
+        </w:numPr>
+      </w:pPr>
+      <w:r>
+        <w:t>¿Qué quisieran ver antes de hacer la aprobación? ¿</w:t>
+      </w:r>
+      <w:proofErr w:type="spellStart"/>
+      <w:r>
+        <w:t>Previsualización</w:t>
+      </w:r>
+      <w:proofErr w:type="spellEnd"/>
+      <w:r>
+        <w:t xml:space="preserve"> de PDF o </w:t>
+      </w:r>
+      <w:r>
+        <w:t>página web con los datos</w:t>
+      </w:r>
+      <w:r>
+        <w:t>?</w:t>
+      </w:r>
+      <w:r>
+        <w:t xml:space="preserve"> </w:t>
+      </w:r>
+    </w:p>
+    <w:p>
+      <w:pPr>
+        <w:pStyle w:val="PSI-Normal"/>
+        <w:ind w:left="1440" w:firstLine="0"/>
+      </w:pPr>
+      <w:r>
+        <w:t>Recor</w:t>
+      </w:r>
+      <w:r>
+        <w:t>dar que los datos formales (código de carrera, nombre de carrera, nombre de asignatura, etc.) se encontrarán precargados por Secretaría Académica y no serán modificables por el profesor.</w:t>
+      </w:r>
+      <w:bookmarkStart w:id="5" w:name="_GoBack"/>
+      <w:bookmarkEnd w:id="5"/>
+    </w:p>
+    <w:p>
+      <w:pPr>
+        <w:pStyle w:val="PSI-Normal"/>
+        <w:numPr>
+          <w:ilvl w:val="0"/>
+          <w:numId w:val="20"/>
+        </w:numPr>
+      </w:pPr>
+      <w:r>
+        <w:t>¿Las horas de cursada de una asignatura vienen desde el Plan de la Carrera verdad? ¿Allí también se define cuántas son de teoría y cuantas de práctica o eso lo elige el docente responsable según su criterio?</w:t>
+      </w:r>
+    </w:p>
+    <w:p>
+      <w:pPr>
+        <w:rPr>
+          <w:lang w:val="es-AR"/>
+        </w:rPr>
+      </w:pPr>
+      <w:r>
+        <w:br w:type="page"/>
+      </w:r>
+    </w:p>
+    <w:p>
+      <w:pPr>
         <w:pStyle w:val="PSI-Ttulo1"/>
       </w:pPr>
       <w:bookmarkStart w:id="6" w:name="_Toc16581897"/>
       <w:r>
+        <w:lastRenderedPageBreak/>
         <w:t>Respuestas - conclusiones</w:t>
       </w:r>
       <w:bookmarkEnd w:id="6"/>
@@ -1214,12 +1374,12 @@
       </w:pPr>
     </w:p>
     <w:sectPr>
-      <w:headerReference w:type="even" r:id="rId11"/>
-      <w:headerReference w:type="default" r:id="rId12"/>
-      <w:footerReference w:type="even" r:id="rId13"/>
-      <w:footerReference w:type="default" r:id="rId14"/>
-      <w:headerReference w:type="first" r:id="rId15"/>
-      <w:footerReference w:type="first" r:id="rId16"/>
+      <w:headerReference w:type="even" r:id="rId12"/>
+      <w:headerReference w:type="default" r:id="rId13"/>
+      <w:footerReference w:type="even" r:id="rId14"/>
+      <w:footerReference w:type="default" r:id="rId15"/>
+      <w:headerReference w:type="first" r:id="rId16"/>
+      <w:footerReference w:type="first" r:id="rId17"/>
       <w:pgSz w:w="11906" w:h="16838"/>
       <w:pgMar w:top="1535" w:right="1701" w:bottom="1417" w:left="1701" w:header="567" w:footer="572" w:gutter="0"/>
       <w:cols w:space="708"/>
@@ -1231,7 +1391,7 @@
 </file>
 
 <file path=word/endnotes.xml><?xml version="1.0" encoding="utf-8"?>
-<w:endnotes xmlns:wpc="http://schemas.microsoft.com/office/word/2010/wordprocessingCanvas" xmlns:cx="http://schemas.microsoft.com/office/drawing/2014/chartex" xmlns:cx1="http://schemas.microsoft.com/office/drawing/2015/9/8/chartex" xmlns:mc="http://schemas.openxmlformats.org/markup-compatibility/2006" xmlns:o="urn:schemas-microsoft-com:office:office" xmlns:r="http://schemas.openxmlformats.org/officeDocument/2006/relationships" xmlns:m="http://schemas.openxmlformats.org/officeDocument/2006/math" xmlns:v="urn:schemas-microsoft-com:vml" xmlns:wp14="http://schemas.microsoft.com/office/word/2010/wordprocessingDrawing" xmlns:wp="http://schemas.openxmlformats.org/drawingml/2006/wordprocessingDrawing" xmlns:w10="urn:schemas-microsoft-com:office:word" xmlns:w="http://schemas.openxmlformats.org/wordprocessingml/2006/main" xmlns:w14="http://schemas.microsoft.com/office/word/2010/wordml" xmlns:w15="http://schemas.microsoft.com/office/word/2012/wordml" xmlns:w16se="http://schemas.microsoft.com/office/word/2015/wordml/symex" xmlns:wpg="http://schemas.microsoft.com/office/word/2010/wordprocessingGroup" xmlns:wpi="http://schemas.microsoft.com/office/word/2010/wordprocessingInk" xmlns:wne="http://schemas.microsoft.com/office/word/2006/wordml" xmlns:wps="http://schemas.microsoft.com/office/word/2010/wordprocessingShape" mc:Ignorable="w14 w15 w16se wp14">
+<w:endnotes xmlns:wpc="http://schemas.microsoft.com/office/word/2010/wordprocessingCanvas" xmlns:mc="http://schemas.openxmlformats.org/markup-compatibility/2006" xmlns:o="urn:schemas-microsoft-com:office:office" xmlns:r="http://schemas.openxmlformats.org/officeDocument/2006/relationships" xmlns:m="http://schemas.openxmlformats.org/officeDocument/2006/math" xmlns:v="urn:schemas-microsoft-com:vml" xmlns:wp14="http://schemas.microsoft.com/office/word/2010/wordprocessingDrawing" xmlns:wp="http://schemas.openxmlformats.org/drawingml/2006/wordprocessingDrawing" xmlns:w10="urn:schemas-microsoft-com:office:word" xmlns:w="http://schemas.openxmlformats.org/wordprocessingml/2006/main" xmlns:w14="http://schemas.microsoft.com/office/word/2010/wordml" xmlns:w15="http://schemas.microsoft.com/office/word/2012/wordml" xmlns:wpg="http://schemas.microsoft.com/office/word/2010/wordprocessingGroup" xmlns:wpi="http://schemas.microsoft.com/office/word/2010/wordprocessingInk" xmlns:wne="http://schemas.microsoft.com/office/word/2006/wordml" xmlns:wps="http://schemas.microsoft.com/office/word/2010/wordprocessingShape" mc:Ignorable="w14 w15 wp14">
   <w:endnote w:type="separator" w:id="-1">
     <w:p>
       <w:pPr>
@@ -1258,7 +1418,7 @@
 </file>
 
 <file path=word/footer1.xml><?xml version="1.0" encoding="utf-8"?>
-<w:ftr xmlns:wpc="http://schemas.microsoft.com/office/word/2010/wordprocessingCanvas" xmlns:cx="http://schemas.microsoft.com/office/drawing/2014/chartex" xmlns:cx1="http://schemas.microsoft.com/office/drawing/2015/9/8/chartex" xmlns:mc="http://schemas.openxmlformats.org/markup-compatibility/2006" xmlns:o="urn:schemas-microsoft-com:office:office" xmlns:r="http://schemas.openxmlformats.org/officeDocument/2006/relationships" xmlns:m="http://schemas.openxmlformats.org/officeDocument/2006/math" xmlns:v="urn:schemas-microsoft-com:vml" xmlns:wp14="http://schemas.microsoft.com/office/word/2010/wordprocessingDrawing" xmlns:wp="http://schemas.openxmlformats.org/drawingml/2006/wordprocessingDrawing" xmlns:w10="urn:schemas-microsoft-com:office:word" xmlns:w="http://schemas.openxmlformats.org/wordprocessingml/2006/main" xmlns:w14="http://schemas.microsoft.com/office/word/2010/wordml" xmlns:w15="http://schemas.microsoft.com/office/word/2012/wordml" xmlns:w16se="http://schemas.microsoft.com/office/word/2015/wordml/symex" xmlns:wpg="http://schemas.microsoft.com/office/word/2010/wordprocessingGroup" xmlns:wpi="http://schemas.microsoft.com/office/word/2010/wordprocessingInk" xmlns:wne="http://schemas.microsoft.com/office/word/2006/wordml" xmlns:wps="http://schemas.microsoft.com/office/word/2010/wordprocessingShape" mc:Ignorable="w14 w15 w16se wp14">
+<w:ftr xmlns:wpc="http://schemas.microsoft.com/office/word/2010/wordprocessingCanvas" xmlns:mc="http://schemas.openxmlformats.org/markup-compatibility/2006" xmlns:o="urn:schemas-microsoft-com:office:office" xmlns:r="http://schemas.openxmlformats.org/officeDocument/2006/relationships" xmlns:m="http://schemas.openxmlformats.org/officeDocument/2006/math" xmlns:v="urn:schemas-microsoft-com:vml" xmlns:wp14="http://schemas.microsoft.com/office/word/2010/wordprocessingDrawing" xmlns:wp="http://schemas.openxmlformats.org/drawingml/2006/wordprocessingDrawing" xmlns:w10="urn:schemas-microsoft-com:office:word" xmlns:w="http://schemas.openxmlformats.org/wordprocessingml/2006/main" xmlns:w14="http://schemas.microsoft.com/office/word/2010/wordml" xmlns:w15="http://schemas.microsoft.com/office/word/2012/wordml" xmlns:wpg="http://schemas.microsoft.com/office/word/2010/wordprocessingGroup" xmlns:wpi="http://schemas.microsoft.com/office/word/2010/wordprocessingInk" xmlns:wne="http://schemas.microsoft.com/office/word/2006/wordml" xmlns:wps="http://schemas.microsoft.com/office/word/2010/wordprocessingShape" mc:Ignorable="w14 w15 wp14">
   <w:p>
     <w:pPr>
       <w:pStyle w:val="Piedepgina"/>
@@ -1268,7 +1428,7 @@
 </file>
 
 <file path=word/footer2.xml><?xml version="1.0" encoding="utf-8"?>
-<w:ftr xmlns:wpc="http://schemas.microsoft.com/office/word/2010/wordprocessingCanvas" xmlns:cx="http://schemas.microsoft.com/office/drawing/2014/chartex" xmlns:cx1="http://schemas.microsoft.com/office/drawing/2015/9/8/chartex" xmlns:mc="http://schemas.openxmlformats.org/markup-compatibility/2006" xmlns:o="urn:schemas-microsoft-com:office:office" xmlns:r="http://schemas.openxmlformats.org/officeDocument/2006/relationships" xmlns:m="http://schemas.openxmlformats.org/officeDocument/2006/math" xmlns:v="urn:schemas-microsoft-com:vml" xmlns:wp14="http://schemas.microsoft.com/office/word/2010/wordprocessingDrawing" xmlns:wp="http://schemas.openxmlformats.org/drawingml/2006/wordprocessingDrawing" xmlns:w10="urn:schemas-microsoft-com:office:word" xmlns:w="http://schemas.openxmlformats.org/wordprocessingml/2006/main" xmlns:w14="http://schemas.microsoft.com/office/word/2010/wordml" xmlns:w15="http://schemas.microsoft.com/office/word/2012/wordml" xmlns:w16se="http://schemas.microsoft.com/office/word/2015/wordml/symex" xmlns:wpg="http://schemas.microsoft.com/office/word/2010/wordprocessingGroup" xmlns:wpi="http://schemas.microsoft.com/office/word/2010/wordprocessingInk" xmlns:wne="http://schemas.microsoft.com/office/word/2006/wordml" xmlns:wps="http://schemas.microsoft.com/office/word/2010/wordprocessingShape" mc:Ignorable="w14 w15 w16se wp14">
+<w:ftr xmlns:wpc="http://schemas.microsoft.com/office/word/2010/wordprocessingCanvas" xmlns:mc="http://schemas.openxmlformats.org/markup-compatibility/2006" xmlns:o="urn:schemas-microsoft-com:office:office" xmlns:r="http://schemas.openxmlformats.org/officeDocument/2006/relationships" xmlns:m="http://schemas.openxmlformats.org/officeDocument/2006/math" xmlns:v="urn:schemas-microsoft-com:vml" xmlns:wp14="http://schemas.microsoft.com/office/word/2010/wordprocessingDrawing" xmlns:wp="http://schemas.openxmlformats.org/drawingml/2006/wordprocessingDrawing" xmlns:w10="urn:schemas-microsoft-com:office:word" xmlns:w="http://schemas.openxmlformats.org/wordprocessingml/2006/main" xmlns:w14="http://schemas.microsoft.com/office/word/2010/wordml" xmlns:w15="http://schemas.microsoft.com/office/word/2012/wordml" xmlns:wpg="http://schemas.microsoft.com/office/word/2010/wordprocessingGroup" xmlns:wpi="http://schemas.microsoft.com/office/word/2010/wordprocessingInk" xmlns:wne="http://schemas.microsoft.com/office/word/2006/wordml" xmlns:wps="http://schemas.microsoft.com/office/word/2010/wordprocessingShape" mc:Ignorable="w14 w15 wp14">
   <w:p>
     <w:pPr>
       <w:tabs>
@@ -1288,8 +1448,16 @@
           <w:rPr>
             <w:lang w:val="es-AR"/>
           </w:rPr>
-          <w:t>VASPA Team</w:t>
+          <w:t xml:space="preserve">VASPA </w:t>
         </w:r>
+        <w:proofErr w:type="spellStart"/>
+        <w:r>
+          <w:rPr>
+            <w:lang w:val="es-AR"/>
+          </w:rPr>
+          <w:t>Team</w:t>
+        </w:r>
+        <w:proofErr w:type="spellEnd"/>
       </w:sdtContent>
     </w:sdt>
     <w:r>
@@ -1374,7 +1542,7 @@
             <w:rFonts w:asciiTheme="majorHAnsi" w:hAnsiTheme="majorHAnsi" w:cstheme="majorHAnsi"/>
             <w:noProof/>
           </w:rPr>
-          <w:t>4</w:t>
+          <w:t>6</w:t>
         </w:r>
         <w:r>
           <w:rPr>
@@ -1411,7 +1579,7 @@
             <w:rFonts w:asciiTheme="majorHAnsi" w:hAnsiTheme="majorHAnsi" w:cstheme="majorHAnsi"/>
             <w:noProof/>
           </w:rPr>
-          <w:t>4</w:t>
+          <w:t>6</w:t>
         </w:r>
         <w:r>
           <w:rPr>
@@ -1459,7 +1627,7 @@
 </file>
 
 <file path=word/footer3.xml><?xml version="1.0" encoding="utf-8"?>
-<w:ftr xmlns:wpc="http://schemas.microsoft.com/office/word/2010/wordprocessingCanvas" xmlns:cx="http://schemas.microsoft.com/office/drawing/2014/chartex" xmlns:cx1="http://schemas.microsoft.com/office/drawing/2015/9/8/chartex" xmlns:mc="http://schemas.openxmlformats.org/markup-compatibility/2006" xmlns:o="urn:schemas-microsoft-com:office:office" xmlns:r="http://schemas.openxmlformats.org/officeDocument/2006/relationships" xmlns:m="http://schemas.openxmlformats.org/officeDocument/2006/math" xmlns:v="urn:schemas-microsoft-com:vml" xmlns:wp14="http://schemas.microsoft.com/office/word/2010/wordprocessingDrawing" xmlns:wp="http://schemas.openxmlformats.org/drawingml/2006/wordprocessingDrawing" xmlns:w10="urn:schemas-microsoft-com:office:word" xmlns:w="http://schemas.openxmlformats.org/wordprocessingml/2006/main" xmlns:w14="http://schemas.microsoft.com/office/word/2010/wordml" xmlns:w15="http://schemas.microsoft.com/office/word/2012/wordml" xmlns:w16se="http://schemas.microsoft.com/office/word/2015/wordml/symex" xmlns:wpg="http://schemas.microsoft.com/office/word/2010/wordprocessingGroup" xmlns:wpi="http://schemas.microsoft.com/office/word/2010/wordprocessingInk" xmlns:wne="http://schemas.microsoft.com/office/word/2006/wordml" xmlns:wps="http://schemas.microsoft.com/office/word/2010/wordprocessingShape" mc:Ignorable="w14 w15 w16se wp14">
+<w:ftr xmlns:wpc="http://schemas.microsoft.com/office/word/2010/wordprocessingCanvas" xmlns:mc="http://schemas.openxmlformats.org/markup-compatibility/2006" xmlns:o="urn:schemas-microsoft-com:office:office" xmlns:r="http://schemas.openxmlformats.org/officeDocument/2006/relationships" xmlns:m="http://schemas.openxmlformats.org/officeDocument/2006/math" xmlns:v="urn:schemas-microsoft-com:vml" xmlns:wp14="http://schemas.microsoft.com/office/word/2010/wordprocessingDrawing" xmlns:wp="http://schemas.openxmlformats.org/drawingml/2006/wordprocessingDrawing" xmlns:w10="urn:schemas-microsoft-com:office:word" xmlns:w="http://schemas.openxmlformats.org/wordprocessingml/2006/main" xmlns:w14="http://schemas.microsoft.com/office/word/2010/wordml" xmlns:w15="http://schemas.microsoft.com/office/word/2012/wordml" xmlns:wpg="http://schemas.microsoft.com/office/word/2010/wordprocessingGroup" xmlns:wpi="http://schemas.microsoft.com/office/word/2010/wordprocessingInk" xmlns:wne="http://schemas.microsoft.com/office/word/2006/wordml" xmlns:wps="http://schemas.microsoft.com/office/word/2010/wordprocessingShape" mc:Ignorable="w14 w15 wp14">
   <w:p>
     <w:pPr>
       <w:pStyle w:val="Piedepgina"/>
@@ -1469,7 +1637,7 @@
 </file>
 
 <file path=word/footnotes.xml><?xml version="1.0" encoding="utf-8"?>
-<w:footnotes xmlns:wpc="http://schemas.microsoft.com/office/word/2010/wordprocessingCanvas" xmlns:cx="http://schemas.microsoft.com/office/drawing/2014/chartex" xmlns:cx1="http://schemas.microsoft.com/office/drawing/2015/9/8/chartex" xmlns:mc="http://schemas.openxmlformats.org/markup-compatibility/2006" xmlns:o="urn:schemas-microsoft-com:office:office" xmlns:r="http://schemas.openxmlformats.org/officeDocument/2006/relationships" xmlns:m="http://schemas.openxmlformats.org/officeDocument/2006/math" xmlns:v="urn:schemas-microsoft-com:vml" xmlns:wp14="http://schemas.microsoft.com/office/word/2010/wordprocessingDrawing" xmlns:wp="http://schemas.openxmlformats.org/drawingml/2006/wordprocessingDrawing" xmlns:w10="urn:schemas-microsoft-com:office:word" xmlns:w="http://schemas.openxmlformats.org/wordprocessingml/2006/main" xmlns:w14="http://schemas.microsoft.com/office/word/2010/wordml" xmlns:w15="http://schemas.microsoft.com/office/word/2012/wordml" xmlns:w16se="http://schemas.microsoft.com/office/word/2015/wordml/symex" xmlns:wpg="http://schemas.microsoft.com/office/word/2010/wordprocessingGroup" xmlns:wpi="http://schemas.microsoft.com/office/word/2010/wordprocessingInk" xmlns:wne="http://schemas.microsoft.com/office/word/2006/wordml" xmlns:wps="http://schemas.microsoft.com/office/word/2010/wordprocessingShape" mc:Ignorable="w14 w15 w16se wp14">
+<w:footnotes xmlns:wpc="http://schemas.microsoft.com/office/word/2010/wordprocessingCanvas" xmlns:mc="http://schemas.openxmlformats.org/markup-compatibility/2006" xmlns:o="urn:schemas-microsoft-com:office:office" xmlns:r="http://schemas.openxmlformats.org/officeDocument/2006/relationships" xmlns:m="http://schemas.openxmlformats.org/officeDocument/2006/math" xmlns:v="urn:schemas-microsoft-com:vml" xmlns:wp14="http://schemas.microsoft.com/office/word/2010/wordprocessingDrawing" xmlns:wp="http://schemas.openxmlformats.org/drawingml/2006/wordprocessingDrawing" xmlns:w10="urn:schemas-microsoft-com:office:word" xmlns:w="http://schemas.openxmlformats.org/wordprocessingml/2006/main" xmlns:w14="http://schemas.microsoft.com/office/word/2010/wordml" xmlns:w15="http://schemas.microsoft.com/office/word/2012/wordml" xmlns:wpg="http://schemas.microsoft.com/office/word/2010/wordprocessingGroup" xmlns:wpi="http://schemas.microsoft.com/office/word/2010/wordprocessingInk" xmlns:wne="http://schemas.microsoft.com/office/word/2006/wordml" xmlns:wps="http://schemas.microsoft.com/office/word/2010/wordprocessingShape" mc:Ignorable="w14 w15 wp14">
   <w:footnote w:type="separator" w:id="-1">
     <w:p>
       <w:pPr>
@@ -1496,7 +1664,7 @@
 </file>
 
 <file path=word/header1.xml><?xml version="1.0" encoding="utf-8"?>
-<w:hdr xmlns:wpc="http://schemas.microsoft.com/office/word/2010/wordprocessingCanvas" xmlns:cx="http://schemas.microsoft.com/office/drawing/2014/chartex" xmlns:cx1="http://schemas.microsoft.com/office/drawing/2015/9/8/chartex" xmlns:mc="http://schemas.openxmlformats.org/markup-compatibility/2006" xmlns:o="urn:schemas-microsoft-com:office:office" xmlns:r="http://schemas.openxmlformats.org/officeDocument/2006/relationships" xmlns:m="http://schemas.openxmlformats.org/officeDocument/2006/math" xmlns:v="urn:schemas-microsoft-com:vml" xmlns:wp14="http://schemas.microsoft.com/office/word/2010/wordprocessingDrawing" xmlns:wp="http://schemas.openxmlformats.org/drawingml/2006/wordprocessingDrawing" xmlns:w10="urn:schemas-microsoft-com:office:word" xmlns:w="http://schemas.openxmlformats.org/wordprocessingml/2006/main" xmlns:w14="http://schemas.microsoft.com/office/word/2010/wordml" xmlns:w15="http://schemas.microsoft.com/office/word/2012/wordml" xmlns:w16se="http://schemas.microsoft.com/office/word/2015/wordml/symex" xmlns:wpg="http://schemas.microsoft.com/office/word/2010/wordprocessingGroup" xmlns:wpi="http://schemas.microsoft.com/office/word/2010/wordprocessingInk" xmlns:wne="http://schemas.microsoft.com/office/word/2006/wordml" xmlns:wps="http://schemas.microsoft.com/office/word/2010/wordprocessingShape" mc:Ignorable="w14 w15 w16se wp14">
+<w:hdr xmlns:wpc="http://schemas.microsoft.com/office/word/2010/wordprocessingCanvas" xmlns:mc="http://schemas.openxmlformats.org/markup-compatibility/2006" xmlns:o="urn:schemas-microsoft-com:office:office" xmlns:r="http://schemas.openxmlformats.org/officeDocument/2006/relationships" xmlns:m="http://schemas.openxmlformats.org/officeDocument/2006/math" xmlns:v="urn:schemas-microsoft-com:vml" xmlns:wp14="http://schemas.microsoft.com/office/word/2010/wordprocessingDrawing" xmlns:wp="http://schemas.openxmlformats.org/drawingml/2006/wordprocessingDrawing" xmlns:w10="urn:schemas-microsoft-com:office:word" xmlns:w="http://schemas.openxmlformats.org/wordprocessingml/2006/main" xmlns:w14="http://schemas.microsoft.com/office/word/2010/wordml" xmlns:w15="http://schemas.microsoft.com/office/word/2012/wordml" xmlns:wpg="http://schemas.microsoft.com/office/word/2010/wordprocessingGroup" xmlns:wpi="http://schemas.microsoft.com/office/word/2010/wordprocessingInk" xmlns:wne="http://schemas.microsoft.com/office/word/2006/wordml" xmlns:wps="http://schemas.microsoft.com/office/word/2010/wordprocessingShape" mc:Ignorable="w14 w15 wp14">
   <w:p>
     <w:pPr>
       <w:pStyle w:val="Encabezado"/>
@@ -1506,7 +1674,7 @@
 </file>
 
 <file path=word/header2.xml><?xml version="1.0" encoding="utf-8"?>
-<w:hdr xmlns:wpc="http://schemas.microsoft.com/office/word/2010/wordprocessingCanvas" xmlns:cx="http://schemas.microsoft.com/office/drawing/2014/chartex" xmlns:cx1="http://schemas.microsoft.com/office/drawing/2015/9/8/chartex" xmlns:mc="http://schemas.openxmlformats.org/markup-compatibility/2006" xmlns:o="urn:schemas-microsoft-com:office:office" xmlns:r="http://schemas.openxmlformats.org/officeDocument/2006/relationships" xmlns:m="http://schemas.openxmlformats.org/officeDocument/2006/math" xmlns:v="urn:schemas-microsoft-com:vml" xmlns:wp14="http://schemas.microsoft.com/office/word/2010/wordprocessingDrawing" xmlns:wp="http://schemas.openxmlformats.org/drawingml/2006/wordprocessingDrawing" xmlns:w10="urn:schemas-microsoft-com:office:word" xmlns:w="http://schemas.openxmlformats.org/wordprocessingml/2006/main" xmlns:w14="http://schemas.microsoft.com/office/word/2010/wordml" xmlns:w15="http://schemas.microsoft.com/office/word/2012/wordml" xmlns:w16se="http://schemas.microsoft.com/office/word/2015/wordml/symex" xmlns:wpg="http://schemas.microsoft.com/office/word/2010/wordprocessingGroup" xmlns:wpi="http://schemas.microsoft.com/office/word/2010/wordprocessingInk" xmlns:wne="http://schemas.microsoft.com/office/word/2006/wordml" xmlns:wps="http://schemas.microsoft.com/office/word/2010/wordprocessingShape" mc:Ignorable="w14 w15 w16se wp14">
+<w:hdr xmlns:wpc="http://schemas.microsoft.com/office/word/2010/wordprocessingCanvas" xmlns:mc="http://schemas.openxmlformats.org/markup-compatibility/2006" xmlns:o="urn:schemas-microsoft-com:office:office" xmlns:r="http://schemas.openxmlformats.org/officeDocument/2006/relationships" xmlns:m="http://schemas.openxmlformats.org/officeDocument/2006/math" xmlns:v="urn:schemas-microsoft-com:vml" xmlns:wp14="http://schemas.microsoft.com/office/word/2010/wordprocessingDrawing" xmlns:wp="http://schemas.openxmlformats.org/drawingml/2006/wordprocessingDrawing" xmlns:w10="urn:schemas-microsoft-com:office:word" xmlns:w="http://schemas.openxmlformats.org/wordprocessingml/2006/main" xmlns:w14="http://schemas.microsoft.com/office/word/2010/wordml" xmlns:w15="http://schemas.microsoft.com/office/word/2012/wordml" xmlns:wpg="http://schemas.microsoft.com/office/word/2010/wordprocessingGroup" xmlns:wpi="http://schemas.microsoft.com/office/word/2010/wordprocessingInk" xmlns:wne="http://schemas.microsoft.com/office/word/2006/wordml" xmlns:wps="http://schemas.microsoft.com/office/word/2010/wordprocessingShape" mc:Ignorable="w14 w15 wp14">
   <w:p>
     <w:pPr>
       <w:pStyle w:val="Encabezado"/>
@@ -1519,7 +1687,7 @@
         <w:rFonts w:asciiTheme="majorHAnsi" w:eastAsiaTheme="majorEastAsia" w:hAnsiTheme="majorHAnsi" w:cstheme="majorBidi"/>
         <w:noProof/>
         <w:szCs w:val="36"/>
-        <w:lang w:val="es-AR" w:eastAsia="es-AR"/>
+        <w:lang w:eastAsia="es-ES"/>
       </w:rPr>
       <w:drawing>
         <wp:anchor distT="0" distB="0" distL="114300" distR="114300" simplePos="0" relativeHeight="251661312" behindDoc="0" locked="0" layoutInCell="1" allowOverlap="1" wp14:anchorId="65EEA992" wp14:editId="0FEC25E0">
@@ -1637,7 +1805,7 @@
         <w:rFonts w:asciiTheme="majorHAnsi" w:eastAsiaTheme="majorEastAsia" w:hAnsiTheme="majorHAnsi" w:cstheme="majorBidi"/>
         <w:noProof/>
         <w:szCs w:val="36"/>
-        <w:lang w:val="es-AR" w:eastAsia="es-AR"/>
+        <w:lang w:eastAsia="es-ES"/>
       </w:rPr>
       <w:drawing>
         <wp:anchor distT="0" distB="0" distL="114300" distR="114300" simplePos="0" relativeHeight="251660288" behindDoc="0" locked="0" layoutInCell="1" allowOverlap="1" wp14:anchorId="7175C210" wp14:editId="4DA2C8C9">
@@ -1762,7 +1930,7 @@
 </file>
 
 <file path=word/header3.xml><?xml version="1.0" encoding="utf-8"?>
-<w:hdr xmlns:wpc="http://schemas.microsoft.com/office/word/2010/wordprocessingCanvas" xmlns:cx="http://schemas.microsoft.com/office/drawing/2014/chartex" xmlns:cx1="http://schemas.microsoft.com/office/drawing/2015/9/8/chartex" xmlns:mc="http://schemas.openxmlformats.org/markup-compatibility/2006" xmlns:o="urn:schemas-microsoft-com:office:office" xmlns:r="http://schemas.openxmlformats.org/officeDocument/2006/relationships" xmlns:m="http://schemas.openxmlformats.org/officeDocument/2006/math" xmlns:v="urn:schemas-microsoft-com:vml" xmlns:wp14="http://schemas.microsoft.com/office/word/2010/wordprocessingDrawing" xmlns:wp="http://schemas.openxmlformats.org/drawingml/2006/wordprocessingDrawing" xmlns:w10="urn:schemas-microsoft-com:office:word" xmlns:w="http://schemas.openxmlformats.org/wordprocessingml/2006/main" xmlns:w14="http://schemas.microsoft.com/office/word/2010/wordml" xmlns:w15="http://schemas.microsoft.com/office/word/2012/wordml" xmlns:w16se="http://schemas.microsoft.com/office/word/2015/wordml/symex" xmlns:wpg="http://schemas.microsoft.com/office/word/2010/wordprocessingGroup" xmlns:wpi="http://schemas.microsoft.com/office/word/2010/wordprocessingInk" xmlns:wne="http://schemas.microsoft.com/office/word/2006/wordml" xmlns:wps="http://schemas.microsoft.com/office/word/2010/wordprocessingShape" mc:Ignorable="w14 w15 w16se wp14">
+<w:hdr xmlns:wpc="http://schemas.microsoft.com/office/word/2010/wordprocessingCanvas" xmlns:mc="http://schemas.openxmlformats.org/markup-compatibility/2006" xmlns:o="urn:schemas-microsoft-com:office:office" xmlns:r="http://schemas.openxmlformats.org/officeDocument/2006/relationships" xmlns:m="http://schemas.openxmlformats.org/officeDocument/2006/math" xmlns:v="urn:schemas-microsoft-com:vml" xmlns:wp14="http://schemas.microsoft.com/office/word/2010/wordprocessingDrawing" xmlns:wp="http://schemas.openxmlformats.org/drawingml/2006/wordprocessingDrawing" xmlns:w10="urn:schemas-microsoft-com:office:word" xmlns:w="http://schemas.openxmlformats.org/wordprocessingml/2006/main" xmlns:w14="http://schemas.microsoft.com/office/word/2010/wordml" xmlns:w15="http://schemas.microsoft.com/office/word/2012/wordml" xmlns:wpg="http://schemas.microsoft.com/office/word/2010/wordprocessingGroup" xmlns:wpi="http://schemas.microsoft.com/office/word/2010/wordprocessingInk" xmlns:wne="http://schemas.microsoft.com/office/word/2006/wordml" xmlns:wps="http://schemas.microsoft.com/office/word/2010/wordprocessingShape" mc:Ignorable="w14 w15 wp14">
   <w:p>
     <w:pPr>
       <w:pStyle w:val="Encabezado"/>
@@ -1772,8 +1940,8 @@
 </file>
 
 <file path=word/numbering.xml><?xml version="1.0" encoding="utf-8"?>
-<w:numbering xmlns:wpc="http://schemas.microsoft.com/office/word/2010/wordprocessingCanvas" xmlns:cx="http://schemas.microsoft.com/office/drawing/2014/chartex" xmlns:cx1="http://schemas.microsoft.com/office/drawing/2015/9/8/chartex" xmlns:mc="http://schemas.openxmlformats.org/markup-compatibility/2006" xmlns:o="urn:schemas-microsoft-com:office:office" xmlns:r="http://schemas.openxmlformats.org/officeDocument/2006/relationships" xmlns:m="http://schemas.openxmlformats.org/officeDocument/2006/math" xmlns:v="urn:schemas-microsoft-com:vml" xmlns:wp14="http://schemas.microsoft.com/office/word/2010/wordprocessingDrawing" xmlns:wp="http://schemas.openxmlformats.org/drawingml/2006/wordprocessingDrawing" xmlns:w10="urn:schemas-microsoft-com:office:word" xmlns:w="http://schemas.openxmlformats.org/wordprocessingml/2006/main" xmlns:w14="http://schemas.microsoft.com/office/word/2010/wordml" xmlns:w15="http://schemas.microsoft.com/office/word/2012/wordml" xmlns:w16se="http://schemas.microsoft.com/office/word/2015/wordml/symex" xmlns:wpg="http://schemas.microsoft.com/office/word/2010/wordprocessingGroup" xmlns:wpi="http://schemas.microsoft.com/office/word/2010/wordprocessingInk" xmlns:wne="http://schemas.microsoft.com/office/word/2006/wordml" xmlns:wps="http://schemas.microsoft.com/office/word/2010/wordprocessingShape" mc:Ignorable="w14 w15 w16se wp14">
-  <w:abstractNum w:abstractNumId="0" w15:restartNumberingAfterBreak="0">
+<w:numbering xmlns:wpc="http://schemas.microsoft.com/office/word/2010/wordprocessingCanvas" xmlns:mc="http://schemas.openxmlformats.org/markup-compatibility/2006" xmlns:o="urn:schemas-microsoft-com:office:office" xmlns:r="http://schemas.openxmlformats.org/officeDocument/2006/relationships" xmlns:m="http://schemas.openxmlformats.org/officeDocument/2006/math" xmlns:v="urn:schemas-microsoft-com:vml" xmlns:wp14="http://schemas.microsoft.com/office/word/2010/wordprocessingDrawing" xmlns:wp="http://schemas.openxmlformats.org/drawingml/2006/wordprocessingDrawing" xmlns:w10="urn:schemas-microsoft-com:office:word" xmlns:w="http://schemas.openxmlformats.org/wordprocessingml/2006/main" xmlns:w14="http://schemas.microsoft.com/office/word/2010/wordml" xmlns:w15="http://schemas.microsoft.com/office/word/2012/wordml" xmlns:wpg="http://schemas.microsoft.com/office/word/2010/wordprocessingGroup" xmlns:wpi="http://schemas.microsoft.com/office/word/2010/wordprocessingInk" xmlns:wne="http://schemas.microsoft.com/office/word/2006/wordml" xmlns:wps="http://schemas.microsoft.com/office/word/2010/wordprocessingShape" mc:Ignorable="w14 w15 wp14">
+  <w:abstractNum w:abstractNumId="0">
     <w:nsid w:val="00000003"/>
     <w:multiLevelType w:val="multilevel"/>
     <w:tmpl w:val="00000003"/>
@@ -1931,7 +2099,7 @@
       </w:rPr>
     </w:lvl>
   </w:abstractNum>
-  <w:abstractNum w:abstractNumId="1" w15:restartNumberingAfterBreak="0">
+  <w:abstractNum w:abstractNumId="1">
     <w:nsid w:val="00000004"/>
     <w:multiLevelType w:val="multilevel"/>
     <w:tmpl w:val="796A7516"/>
@@ -2089,7 +2257,7 @@
       </w:rPr>
     </w:lvl>
   </w:abstractNum>
-  <w:abstractNum w:abstractNumId="2" w15:restartNumberingAfterBreak="0">
+  <w:abstractNum w:abstractNumId="2">
     <w:nsid w:val="00000005"/>
     <w:multiLevelType w:val="multilevel"/>
     <w:tmpl w:val="00000005"/>
@@ -2247,7 +2415,7 @@
       </w:rPr>
     </w:lvl>
   </w:abstractNum>
-  <w:abstractNum w:abstractNumId="3" w15:restartNumberingAfterBreak="0">
+  <w:abstractNum w:abstractNumId="3">
     <w:nsid w:val="00000006"/>
     <w:multiLevelType w:val="multilevel"/>
     <w:tmpl w:val="00000006"/>
@@ -2405,7 +2573,7 @@
       </w:rPr>
     </w:lvl>
   </w:abstractNum>
-  <w:abstractNum w:abstractNumId="4" w15:restartNumberingAfterBreak="0">
+  <w:abstractNum w:abstractNumId="4">
     <w:nsid w:val="11EC450D"/>
     <w:multiLevelType w:val="hybridMultilevel"/>
     <w:tmpl w:val="8D1847A2"/>
@@ -2518,7 +2686,7 @@
       </w:rPr>
     </w:lvl>
   </w:abstractNum>
-  <w:abstractNum w:abstractNumId="5" w15:restartNumberingAfterBreak="0">
+  <w:abstractNum w:abstractNumId="5">
     <w:nsid w:val="215625CE"/>
     <w:multiLevelType w:val="hybridMultilevel"/>
     <w:tmpl w:val="F8FA334E"/>
@@ -2631,7 +2799,7 @@
       </w:rPr>
     </w:lvl>
   </w:abstractNum>
-  <w:abstractNum w:abstractNumId="6" w15:restartNumberingAfterBreak="0">
+  <w:abstractNum w:abstractNumId="6">
     <w:nsid w:val="255F5799"/>
     <w:multiLevelType w:val="hybridMultilevel"/>
     <w:tmpl w:val="B8F40458"/>
@@ -2717,7 +2885,7 @@
       </w:pPr>
     </w:lvl>
   </w:abstractNum>
-  <w:abstractNum w:abstractNumId="7" w15:restartNumberingAfterBreak="0">
+  <w:abstractNum w:abstractNumId="7">
     <w:nsid w:val="37102CFE"/>
     <w:multiLevelType w:val="hybridMultilevel"/>
     <w:tmpl w:val="B004125C"/>
@@ -2830,7 +2998,7 @@
       </w:rPr>
     </w:lvl>
   </w:abstractNum>
-  <w:abstractNum w:abstractNumId="8" w15:restartNumberingAfterBreak="0">
+  <w:abstractNum w:abstractNumId="8">
     <w:nsid w:val="37BA1B12"/>
     <w:multiLevelType w:val="hybridMultilevel"/>
     <w:tmpl w:val="6CE0269A"/>
@@ -2943,7 +3111,7 @@
       </w:rPr>
     </w:lvl>
   </w:abstractNum>
-  <w:abstractNum w:abstractNumId="9" w15:restartNumberingAfterBreak="0">
+  <w:abstractNum w:abstractNumId="9">
     <w:nsid w:val="41286B35"/>
     <w:multiLevelType w:val="hybridMultilevel"/>
     <w:tmpl w:val="30E6551C"/>
@@ -3056,7 +3224,7 @@
       </w:rPr>
     </w:lvl>
   </w:abstractNum>
-  <w:abstractNum w:abstractNumId="10" w15:restartNumberingAfterBreak="0">
+  <w:abstractNum w:abstractNumId="10">
     <w:nsid w:val="487036EC"/>
     <w:multiLevelType w:val="hybridMultilevel"/>
     <w:tmpl w:val="BDFE724A"/>
@@ -3142,7 +3310,7 @@
       </w:pPr>
     </w:lvl>
   </w:abstractNum>
-  <w:abstractNum w:abstractNumId="11" w15:restartNumberingAfterBreak="0">
+  <w:abstractNum w:abstractNumId="11">
     <w:nsid w:val="48A236CD"/>
     <w:multiLevelType w:val="hybridMultilevel"/>
     <w:tmpl w:val="647C7AAA"/>
@@ -3231,7 +3399,7 @@
       </w:pPr>
     </w:lvl>
   </w:abstractNum>
-  <w:abstractNum w:abstractNumId="12" w15:restartNumberingAfterBreak="0">
+  <w:abstractNum w:abstractNumId="12">
     <w:nsid w:val="518521F3"/>
     <w:multiLevelType w:val="hybridMultilevel"/>
     <w:tmpl w:val="24E4A1A6"/>
@@ -3344,7 +3512,7 @@
       </w:rPr>
     </w:lvl>
   </w:abstractNum>
-  <w:abstractNum w:abstractNumId="13" w15:restartNumberingAfterBreak="0">
+  <w:abstractNum w:abstractNumId="13">
     <w:nsid w:val="52D90BB8"/>
     <w:multiLevelType w:val="hybridMultilevel"/>
     <w:tmpl w:val="1D2461DE"/>
@@ -3458,7 +3626,7 @@
       </w:rPr>
     </w:lvl>
   </w:abstractNum>
-  <w:abstractNum w:abstractNumId="14" w15:restartNumberingAfterBreak="0">
+  <w:abstractNum w:abstractNumId="14">
     <w:nsid w:val="6A691ECC"/>
     <w:multiLevelType w:val="hybridMultilevel"/>
     <w:tmpl w:val="3E9C3266"/>
@@ -3571,7 +3739,7 @@
       </w:rPr>
     </w:lvl>
   </w:abstractNum>
-  <w:abstractNum w:abstractNumId="15" w15:restartNumberingAfterBreak="0">
+  <w:abstractNum w:abstractNumId="15">
     <w:nsid w:val="6EAE4F16"/>
     <w:multiLevelType w:val="hybridMultilevel"/>
     <w:tmpl w:val="6412854A"/>
@@ -3684,7 +3852,7 @@
       </w:rPr>
     </w:lvl>
   </w:abstractNum>
-  <w:abstractNum w:abstractNumId="16" w15:restartNumberingAfterBreak="0">
+  <w:abstractNum w:abstractNumId="16">
     <w:nsid w:val="708E589C"/>
     <w:multiLevelType w:val="multilevel"/>
     <w:tmpl w:val="381042DE"/>
@@ -3824,7 +3992,7 @@
       </w:rPr>
     </w:lvl>
   </w:abstractNum>
-  <w:abstractNum w:abstractNumId="17" w15:restartNumberingAfterBreak="0">
+  <w:abstractNum w:abstractNumId="17">
     <w:nsid w:val="7DD64906"/>
     <w:multiLevelType w:val="hybridMultilevel"/>
     <w:tmpl w:val="795E7434"/>
@@ -4002,7 +4170,7 @@
 </file>
 
 <file path=word/styles.xml><?xml version="1.0" encoding="utf-8"?>
-<w:styles xmlns:mc="http://schemas.openxmlformats.org/markup-compatibility/2006" xmlns:r="http://schemas.openxmlformats.org/officeDocument/2006/relationships" xmlns:w="http://schemas.openxmlformats.org/wordprocessingml/2006/main" xmlns:w14="http://schemas.microsoft.com/office/word/2010/wordml" xmlns:w15="http://schemas.microsoft.com/office/word/2012/wordml" xmlns:w16se="http://schemas.microsoft.com/office/word/2015/wordml/symex" mc:Ignorable="w14 w15 w16se">
+<w:styles xmlns:mc="http://schemas.openxmlformats.org/markup-compatibility/2006" xmlns:r="http://schemas.openxmlformats.org/officeDocument/2006/relationships" xmlns:w="http://schemas.openxmlformats.org/wordprocessingml/2006/main" xmlns:w14="http://schemas.microsoft.com/office/word/2010/wordml" xmlns:w15="http://schemas.microsoft.com/office/word/2012/wordml" mc:Ignorable="w14 w15">
   <w:docDefaults>
     <w:rPrDefault>
       <w:rPr>
@@ -4875,7 +5043,7 @@
       <w:u w:val="single"/>
     </w:rPr>
   </w:style>
-  <w:style w:type="paragraph" w:styleId="TtuloTDC">
+  <w:style w:type="paragraph" w:styleId="TtulodeTDC">
     <w:name w:val="TOC Heading"/>
     <w:basedOn w:val="Ttulo1"/>
     <w:next w:val="Normal"/>
@@ -5050,11 +5218,11 @@
     <w:qFormat/>
     <w:rsid w:val="005F60BA"/>
   </w:style>
-  <w:style w:type="paragraph" w:styleId="Ttulo">
+  <w:style w:type="paragraph" w:styleId="Puesto">
     <w:name w:val="Title"/>
     <w:basedOn w:val="Normal"/>
     <w:next w:val="Normal"/>
-    <w:link w:val="TtuloCar"/>
+    <w:link w:val="PuestoCar"/>
     <w:uiPriority w:val="10"/>
     <w:qFormat/>
     <w:rsid w:val="009A3173"/>
@@ -5074,10 +5242,10 @@
       <w:szCs w:val="52"/>
     </w:rPr>
   </w:style>
-  <w:style w:type="character" w:customStyle="1" w:styleId="TtuloCar">
-    <w:name w:val="Título Car"/>
+  <w:style w:type="character" w:customStyle="1" w:styleId="PuestoCar">
+    <w:name w:val="Puesto Car"/>
     <w:basedOn w:val="Fuentedeprrafopredeter"/>
-    <w:link w:val="Ttulo"/>
+    <w:link w:val="Puesto"/>
     <w:uiPriority w:val="10"/>
     <w:rsid w:val="009A3173"/>
     <w:rPr>
@@ -5091,7 +5259,7 @@
   </w:style>
   <w:style w:type="paragraph" w:customStyle="1" w:styleId="PSI-Ttulo">
     <w:name w:val="PSI - Título"/>
-    <w:basedOn w:val="Ttulo"/>
+    <w:basedOn w:val="Puesto"/>
     <w:autoRedefine/>
     <w:qFormat/>
     <w:rsid w:val="009A3173"/>
@@ -5137,6 +5305,7 @@
       <w:lang w:val="en-US"/>
     </w:rPr>
     <w:tblPr>
+      <w:tblInd w:w="0" w:type="dxa"/>
       <w:tblBorders>
         <w:top w:val="single" w:sz="4" w:space="0" w:color="auto"/>
         <w:left w:val="single" w:sz="4" w:space="0" w:color="auto"/>
@@ -5145,6 +5314,12 @@
         <w:insideH w:val="single" w:sz="4" w:space="0" w:color="auto"/>
         <w:insideV w:val="single" w:sz="4" w:space="0" w:color="auto"/>
       </w:tblBorders>
+      <w:tblCellMar>
+        <w:top w:w="0" w:type="dxa"/>
+        <w:left w:w="108" w:type="dxa"/>
+        <w:bottom w:w="0" w:type="dxa"/>
+        <w:right w:w="108" w:type="dxa"/>
+      </w:tblCellMar>
     </w:tblPr>
   </w:style>
   <w:style w:type="paragraph" w:styleId="Prrafodelista">
@@ -5468,7 +5643,7 @@
 </file>
 
 <file path=customXml/itemProps2.xml><?xml version="1.0" encoding="utf-8"?>
-<ds:datastoreItem xmlns:ds="http://schemas.openxmlformats.org/officeDocument/2006/customXml" ds:itemID="{620AF7BE-4620-4852-9976-C16F52F7FA76}">
+<ds:datastoreItem xmlns:ds="http://schemas.openxmlformats.org/officeDocument/2006/customXml" ds:itemID="{701D5132-C51C-4C02-8F9A-F76C250CACC8}">
   <ds:schemaRefs>
     <ds:schemaRef ds:uri="http://schemas.openxmlformats.org/officeDocument/2006/bibliography"/>
   </ds:schemaRefs>

</xml_diff>